<commit_message>
Refactor report generation logic and remove redundant data
Updated the report generation script to filter and include site-specific records, introduced a function to remove duplicate words from descriptions, and ensured multimedia links are correctly associated. Removed the 'Dati di riferimento' section and streamlined template text replacements.
</commit_message>
<xml_diff>
--- a/resources/dbfiles/template_report_adarte.docx
+++ b/resources/dbfiles/template_report_adarte.docx
@@ -18,16 +18,16 @@
         <mc:AlternateContent>
           <mc:Choice Requires="wpg">
             <w:drawing>
-              <wp:anchor distT="0" distB="0" distL="0" distR="0" simplePos="0" relativeHeight="487415808" behindDoc="1" locked="0" layoutInCell="1" allowOverlap="1" wp14:anchorId="756B7BA8" wp14:editId="69BCB6B1">
+              <wp:anchor distT="0" distB="0" distL="0" distR="0" simplePos="0" relativeHeight="487415808" behindDoc="1" locked="0" layoutInCell="1" allowOverlap="1" wp14:anchorId="3572F9C5" wp14:editId="16E4CD4A">
                 <wp:simplePos x="0" y="0"/>
                 <wp:positionH relativeFrom="page">
                   <wp:posOffset>635000</wp:posOffset>
                 </wp:positionH>
                 <wp:positionV relativeFrom="page">
-                  <wp:posOffset>1231900</wp:posOffset>
+                  <wp:posOffset>1231901</wp:posOffset>
                 </wp:positionV>
-                <wp:extent cx="6209665" cy="7759700"/>
-                <wp:effectExtent l="0" t="0" r="13335" b="12700"/>
+                <wp:extent cx="6209665" cy="7749844"/>
+                <wp:effectExtent l="0" t="0" r="13335" b="0"/>
                 <wp:wrapNone/>
                 <wp:docPr id="3" name="Group 3"/>
                 <wp:cNvGraphicFramePr>
@@ -42,9 +42,9 @@
                       <wpg:grpSpPr>
                         <a:xfrm>
                           <a:off x="0" y="0"/>
-                          <a:ext cx="6209665" cy="7759700"/>
-                          <a:chOff x="12284" y="38021"/>
-                          <a:chExt cx="6209665" cy="9001126"/>
+                          <a:ext cx="6209665" cy="7749844"/>
+                          <a:chOff x="12284" y="38022"/>
+                          <a:chExt cx="6209665" cy="8989693"/>
                         </a:xfrm>
                       </wpg:grpSpPr>
                       <pic:pic xmlns:pic="http://schemas.openxmlformats.org/drawingml/2006/picture">
@@ -73,8 +73,8 @@
                         <wps:cNvSpPr/>
                         <wps:spPr>
                           <a:xfrm>
-                            <a:off x="12284" y="38021"/>
-                            <a:ext cx="6209665" cy="9001126"/>
+                            <a:off x="12284" y="38022"/>
+                            <a:ext cx="6209665" cy="8117218"/>
                           </a:xfrm>
                           <a:custGeom>
                             <a:avLst/>
@@ -290,7 +290,7 @@
           </mc:Choice>
           <mc:Fallback>
             <w:pict>
-              <v:group w14:anchorId="35040395" id="Group 3" o:spid="_x0000_s1026" style="position:absolute;margin-left:50pt;margin-top:97pt;width:488.95pt;height:611pt;z-index:-15900672;mso-wrap-distance-left:0;mso-wrap-distance-right:0;mso-position-horizontal-relative:page;mso-position-vertical-relative:page;mso-width-relative:margin;mso-height-relative:margin" coordorigin="122,380" coordsize="62096,90011" o:gfxdata="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">
+              <v:group w14:anchorId="1673F870" id="Group 3" o:spid="_x0000_s1026" style="position:absolute;margin-left:50pt;margin-top:97pt;width:488.95pt;height:610.2pt;z-index:-15900672;mso-wrap-distance-left:0;mso-wrap-distance-right:0;mso-position-horizontal-relative:page;mso-position-vertical-relative:page;mso-width-relative:margin;mso-height-relative:margin" coordorigin="122,380" coordsize="62096,89896" o:gfxdata="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">
                 <v:shapetype id="_x0000_t75" coordsize="21600,21600" o:spt="75" o:preferrelative="t" path="m@4@5l@4@11@9@11@9@5xe" filled="f" stroked="f">
                   <v:stroke joinstyle="miter"/>
                   <v:formulas>
@@ -313,7 +313,7 @@
                 <v:shape id="Image 4" o:spid="_x0000_s1027" type="#_x0000_t75" style="position:absolute;left:122;top:86887;width:6970;height:3390;visibility:visible;mso-wrap-style:square" o:gfxdata="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">
                   <v:imagedata r:id="rId9" o:title=""/>
                 </v:shape>
-                <v:shape id="Graphic 5" o:spid="_x0000_s1028" style="position:absolute;left:122;top:380;width:62097;height:90011;visibility:visible;mso-wrap-style:square;v-text-anchor:top" coordsize="6086475,9001125" o:gfxdata="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" path="m3043555,9001125l,9001125,,,6086475,r,9001125l3043555,9001125xe" filled="f" strokecolor="#304004" strokeweight="1.4pt">
+                <v:shape id="Graphic 5" o:spid="_x0000_s1028" style="position:absolute;left:122;top:380;width:62097;height:81172;visibility:visible;mso-wrap-style:square;v-text-anchor:top" coordsize="6086475,9001125" o:gfxdata="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" path="m3043555,9001125l,9001125,,,6086475,r,9001125l3043555,9001125xe" filled="f" strokecolor="#304004" strokeweight="1.4pt">
                   <v:path arrowok="t"/>
                 </v:shape>
                 <v:shape id="Graphic 7" o:spid="_x0000_s1029" style="position:absolute;left:6788;top:44246;width:47307;height:13;visibility:visible;mso-wrap-style:square;v-text-anchor:top" coordsize="4730750,1270" o:gfxdata="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" path="m,l4730750,e" filled="f" strokeweight=".1pt">
@@ -371,7 +371,10 @@
           </w:tcPr>
           <w:p>
             <w:r>
-              <w:t>Regione:</w:t>
+              <w:t>Regione</w:t>
+            </w:r>
+            <w:r>
+              <w:t>:</w:t>
             </w:r>
           </w:p>
         </w:tc>
@@ -420,13 +423,7 @@
           </w:tcPr>
           <w:p>
             <w:r>
-              <w:t xml:space="preserve">Ente di </w:t>
-            </w:r>
-            <w:r>
-              <w:t xml:space="preserve">riferimento:  </w:t>
-            </w:r>
-            <w:r>
-              <w:br/>
+              <w:t>Ente di riferimento:</w:t>
             </w:r>
           </w:p>
         </w:tc>
@@ -445,7 +442,7 @@
           </w:tcPr>
           <w:p>
             <w:r>
-              <w:t xml:space="preserve">Committenza:  </w:t>
+              <w:t xml:space="preserve">Committenza:    </w:t>
             </w:r>
           </w:p>
         </w:tc>
@@ -459,10 +456,7 @@
           </w:tcPr>
           <w:p>
             <w:r>
-              <w:t xml:space="preserve">Direzione </w:t>
-            </w:r>
-            <w:r>
-              <w:t xml:space="preserve">scientifica:  </w:t>
+              <w:t xml:space="preserve">Direzione scientifica:    </w:t>
             </w:r>
           </w:p>
         </w:tc>
@@ -482,10 +476,7 @@
           </w:tcPr>
           <w:p>
             <w:r>
-              <w:t xml:space="preserve">Elaborato a cura </w:t>
-            </w:r>
-            <w:r>
-              <w:t xml:space="preserve">di:  </w:t>
+              <w:t>Elaborato a cura di:</w:t>
             </w:r>
           </w:p>
         </w:tc>
@@ -500,10 +491,7 @@
           </w:tcPr>
           <w:p>
             <w:r>
-              <w:t xml:space="preserve">Direttore </w:t>
-            </w:r>
-            <w:r>
-              <w:t xml:space="preserve">cantiere:  </w:t>
+              <w:t>Direttore cantiere:</w:t>
             </w:r>
           </w:p>
         </w:tc>
@@ -572,7 +560,7 @@
         </w:rPr>
       </w:pPr>
       <w:r>
-        <w:t xml:space="preserve">Cantiere: </w:t>
+        <w:t>Cantiere:</w:t>
       </w:r>
     </w:p>
     <w:p>
@@ -641,7 +629,7 @@
         </w:rPr>
       </w:pPr>
       <w:r>
-        <w:t xml:space="preserve">Tipo di indagine: </w:t>
+        <w:t>Tipo di indagine:</w:t>
       </w:r>
     </w:p>
     <w:p>
@@ -1143,6 +1131,15 @@
     </w:p>
     <w:sdt>
       <w:sdtPr>
+        <w:rPr>
+          <w:rFonts w:ascii="Cambria" w:eastAsia="Cambria" w:hAnsi="Cambria" w:cs="Cambria"/>
+          <w:b w:val="0"/>
+          <w:bCs w:val="0"/>
+          <w:color w:val="auto"/>
+          <w:sz w:val="22"/>
+          <w:szCs w:val="22"/>
+          <w:lang w:eastAsia="en-US"/>
+        </w:rPr>
         <w:id w:val="487519201"/>
         <w:docPartObj>
           <w:docPartGallery w:val="Table of Contents"/>
@@ -1151,12 +1148,7 @@
       </w:sdtPr>
       <w:sdtEndPr>
         <w:rPr>
-          <w:rFonts w:ascii="Cambria" w:eastAsia="Cambria" w:hAnsi="Cambria" w:cs="Cambria"/>
           <w:noProof/>
-          <w:color w:val="auto"/>
-          <w:sz w:val="22"/>
-          <w:szCs w:val="22"/>
-          <w:lang w:eastAsia="en-US"/>
         </w:rPr>
       </w:sdtEndPr>
       <w:sdtContent>
@@ -1167,7 +1159,7 @@
         </w:p>
         <w:p>
           <w:pPr>
-            <w:pStyle w:val="Sommario1"/>
+            <w:pStyle w:val="Sommario2"/>
             <w:tabs>
               <w:tab w:val="right" w:leader="dot" w:pos="9850"/>
             </w:tabs>
@@ -1175,7 +1167,7 @@
               <w:rFonts w:eastAsiaTheme="minorEastAsia" w:cstheme="minorBidi"/>
               <w:b w:val="0"/>
               <w:bCs w:val="0"/>
-              <w:caps w:val="0"/>
+              <w:smallCaps w:val="0"/>
               <w:noProof/>
               <w:kern w:val="2"/>
               <w:sz w:val="24"/>
@@ -1188,6 +1180,8 @@
             <w:rPr>
               <w:b w:val="0"/>
               <w:bCs w:val="0"/>
+              <w:caps/>
+              <w:u w:val="single"/>
             </w:rPr>
             <w:fldChar w:fldCharType="begin"/>
           </w:r>
@@ -1198,10 +1192,12 @@
             <w:rPr>
               <w:b w:val="0"/>
               <w:bCs w:val="0"/>
+              <w:caps/>
+              <w:u w:val="single"/>
             </w:rPr>
             <w:fldChar w:fldCharType="separate"/>
           </w:r>
-          <w:hyperlink w:anchor="_Toc178831401" w:history="1">
+          <w:hyperlink w:anchor="_Toc178849323" w:history="1">
             <w:r>
               <w:rPr>
                 <w:rStyle w:val="Collegamentoipertestuale"/>
@@ -1236,7 +1232,6 @@
               <w:rPr>
                 <w:rStyle w:val="Collegamentoipertestuale"/>
                 <w:noProof/>
-                <w:spacing w:val="-2"/>
               </w:rPr>
               <w:t>RIFERIMENTO</w:t>
             </w:r>
@@ -1259,7 +1254,7 @@
                 <w:noProof/>
                 <w:webHidden/>
               </w:rPr>
-              <w:instrText xml:space="preserve"> PAGEREF _Toc178831401 \h </w:instrText>
+              <w:instrText xml:space="preserve"> PAGEREF _Toc178849323 \h </w:instrText>
             </w:r>
             <w:r>
               <w:rPr>
@@ -1298,6 +1293,8 @@
             </w:tabs>
             <w:rPr>
               <w:rFonts w:eastAsiaTheme="minorEastAsia" w:cstheme="minorBidi"/>
+              <w:b w:val="0"/>
+              <w:bCs w:val="0"/>
               <w:smallCaps w:val="0"/>
               <w:noProof/>
               <w:kern w:val="2"/>
@@ -1307,50 +1304,13 @@
               <w14:ligatures w14:val="standardContextual"/>
             </w:rPr>
           </w:pPr>
-          <w:hyperlink w:anchor="_Toc178831402" w:history="1">
+          <w:hyperlink w:anchor="_Toc178849324" w:history="1">
             <w:r>
               <w:rPr>
                 <w:rStyle w:val="Collegamentoipertestuale"/>
                 <w:noProof/>
               </w:rPr>
-              <w:t>INTROD</w:t>
-            </w:r>
-            <w:r>
-              <w:rPr>
-                <w:rStyle w:val="Collegamentoipertestuale"/>
-                <w:noProof/>
-              </w:rPr>
-              <w:t>U</w:t>
-            </w:r>
-            <w:r>
-              <w:rPr>
-                <w:rStyle w:val="Collegamentoipertestuale"/>
-                <w:noProof/>
-              </w:rPr>
-              <w:t>ZIONE</w:t>
-            </w:r>
-            <w:r>
-              <w:rPr>
-                <w:rStyle w:val="Collegamentoipertestuale"/>
-                <w:noProof/>
-                <w:spacing w:val="-8"/>
-              </w:rPr>
-              <w:t xml:space="preserve"> </w:t>
-            </w:r>
-            <w:r>
-              <w:rPr>
-                <w:rStyle w:val="Collegamentoipertestuale"/>
-                <w:noProof/>
-              </w:rPr>
-              <w:t>(Tavv.</w:t>
-            </w:r>
-            <w:r>
-              <w:rPr>
-                <w:rStyle w:val="Collegamentoipertestuale"/>
-                <w:noProof/>
-                <w:spacing w:val="-5"/>
-              </w:rPr>
-              <w:t>)</w:t>
+              <w:t>INTRODUZIONE</w:t>
             </w:r>
             <w:r>
               <w:rPr>
@@ -1371,7 +1331,7 @@
                 <w:noProof/>
                 <w:webHidden/>
               </w:rPr>
-              <w:instrText xml:space="preserve"> PAGEREF _Toc178831402 \h </w:instrText>
+              <w:instrText xml:space="preserve"> PAGEREF _Toc178849324 \h </w:instrText>
             </w:r>
             <w:r>
               <w:rPr>
@@ -1410,6 +1370,8 @@
             </w:tabs>
             <w:rPr>
               <w:rFonts w:eastAsiaTheme="minorEastAsia" w:cstheme="minorBidi"/>
+              <w:b w:val="0"/>
+              <w:bCs w:val="0"/>
               <w:smallCaps w:val="0"/>
               <w:noProof/>
               <w:kern w:val="2"/>
@@ -1419,59 +1381,90 @@
               <w14:ligatures w14:val="standardContextual"/>
             </w:rPr>
           </w:pPr>
-          <w:hyperlink w:anchor="_Toc178831403" w:history="1">
+          <w:hyperlink w:anchor="_Toc178849325" w:history="1">
             <w:r>
               <w:rPr>
                 <w:rStyle w:val="Collegamentoipertestuale"/>
                 <w:noProof/>
-                <w:spacing w:val="-2"/>
-              </w:rPr>
-              <w:t>DESCRIZIONE</w:t>
-            </w:r>
+              </w:rPr>
+              <w:t>DESCRIZIONE METODOLOGICA ED ESITO DELL'INDAGINE</w:t>
+            </w:r>
+            <w:r>
+              <w:rPr>
+                <w:noProof/>
+                <w:webHidden/>
+              </w:rPr>
+              <w:tab/>
+            </w:r>
+            <w:r>
+              <w:rPr>
+                <w:noProof/>
+                <w:webHidden/>
+              </w:rPr>
+              <w:fldChar w:fldCharType="begin"/>
+            </w:r>
+            <w:r>
+              <w:rPr>
+                <w:noProof/>
+                <w:webHidden/>
+              </w:rPr>
+              <w:instrText xml:space="preserve"> PAGEREF _Toc178849325 \h </w:instrText>
+            </w:r>
+            <w:r>
+              <w:rPr>
+                <w:noProof/>
+                <w:webHidden/>
+              </w:rPr>
+            </w:r>
+            <w:r>
+              <w:rPr>
+                <w:noProof/>
+                <w:webHidden/>
+              </w:rPr>
+              <w:fldChar w:fldCharType="separate"/>
+            </w:r>
+            <w:r>
+              <w:rPr>
+                <w:noProof/>
+                <w:webHidden/>
+              </w:rPr>
+              <w:t>7</w:t>
+            </w:r>
+            <w:r>
+              <w:rPr>
+                <w:noProof/>
+                <w:webHidden/>
+              </w:rPr>
+              <w:fldChar w:fldCharType="end"/>
+            </w:r>
+          </w:hyperlink>
+        </w:p>
+        <w:p>
+          <w:pPr>
+            <w:pStyle w:val="Sommario2"/>
+            <w:tabs>
+              <w:tab w:val="right" w:leader="dot" w:pos="9850"/>
+            </w:tabs>
+            <w:rPr>
+              <w:rFonts w:eastAsiaTheme="minorEastAsia" w:cstheme="minorBidi"/>
+              <w:b w:val="0"/>
+              <w:bCs w:val="0"/>
+              <w:smallCaps w:val="0"/>
+              <w:noProof/>
+              <w:kern w:val="2"/>
+              <w:sz w:val="24"/>
+              <w:szCs w:val="24"/>
+              <w:lang w:eastAsia="it-IT"/>
+              <w14:ligatures w14:val="standardContextual"/>
+            </w:rPr>
+          </w:pPr>
+          <w:hyperlink w:anchor="_Toc178849326" w:history="1">
             <w:r>
               <w:rPr>
                 <w:rStyle w:val="Collegamentoipertestuale"/>
                 <w:noProof/>
               </w:rPr>
-              <w:t xml:space="preserve"> </w:t>
-            </w:r>
-            <w:r>
-              <w:rPr>
-                <w:rStyle w:val="Collegamentoipertestuale"/>
-                <w:noProof/>
-                <w:spacing w:val="-2"/>
-              </w:rPr>
-              <w:t>METODOLOGICA</w:t>
-            </w:r>
-            <w:r>
-              <w:rPr>
-                <w:rStyle w:val="Collegamentoipertestuale"/>
-                <w:noProof/>
-              </w:rPr>
-              <w:t xml:space="preserve"> </w:t>
-            </w:r>
-            <w:r>
-              <w:rPr>
-                <w:rStyle w:val="Collegamentoipertestuale"/>
-                <w:noProof/>
-                <w:spacing w:val="-6"/>
-              </w:rPr>
-              <w:t>ED</w:t>
-            </w:r>
-            <w:r>
-              <w:rPr>
-                <w:rStyle w:val="Collegamentoipertestuale"/>
-                <w:noProof/>
-              </w:rPr>
-              <w:t xml:space="preserve"> </w:t>
-            </w:r>
-            <w:r>
-              <w:rPr>
-                <w:rStyle w:val="Collegamentoipertestuale"/>
-                <w:noProof/>
-                <w:spacing w:val="-2"/>
-              </w:rPr>
-              <w:t>ESITO DELL'INDAGINE (Tavv.)</w:t>
+              <w:t>CONCLUSIONI</w:t>
             </w:r>
             <w:r>
               <w:rPr>
@@ -1492,7 +1485,7 @@
                 <w:noProof/>
                 <w:webHidden/>
               </w:rPr>
-              <w:instrText xml:space="preserve"> PAGEREF _Toc178831403 \h </w:instrText>
+              <w:instrText xml:space="preserve"> PAGEREF _Toc178849326 \h </w:instrText>
             </w:r>
             <w:r>
               <w:rPr>
@@ -1512,7 +1505,7 @@
                 <w:noProof/>
                 <w:webHidden/>
               </w:rPr>
-              <w:t>6</w:t>
+              <w:t>9</w:t>
             </w:r>
             <w:r>
               <w:rPr>
@@ -1538,18 +1531,19 @@
               <w:kern w:val="2"/>
               <w:sz w:val="24"/>
               <w:szCs w:val="24"/>
+              <w:u w:val="none"/>
               <w:lang w:eastAsia="it-IT"/>
               <w14:ligatures w14:val="standardContextual"/>
             </w:rPr>
           </w:pPr>
-          <w:hyperlink w:anchor="_Toc178831404" w:history="1">
+          <w:hyperlink w:anchor="_Toc178849327" w:history="1">
             <w:r>
               <w:rPr>
                 <w:rStyle w:val="Collegamentoipertestuale"/>
                 <w:noProof/>
                 <w:spacing w:val="-2"/>
               </w:rPr>
-              <w:t>CONCLUSIONI</w:t>
+              <w:t>ALLEGATI</w:t>
             </w:r>
             <w:r>
               <w:rPr>
@@ -1570,7 +1564,7 @@
                 <w:noProof/>
                 <w:webHidden/>
               </w:rPr>
-              <w:instrText xml:space="preserve"> PAGEREF _Toc178831404 \h </w:instrText>
+              <w:instrText xml:space="preserve"> PAGEREF _Toc178849327 \h </w:instrText>
             </w:r>
             <w:r>
               <w:rPr>
@@ -1590,85 +1584,7 @@
                 <w:noProof/>
                 <w:webHidden/>
               </w:rPr>
-              <w:t>8</w:t>
-            </w:r>
-            <w:r>
-              <w:rPr>
-                <w:noProof/>
-                <w:webHidden/>
-              </w:rPr>
-              <w:fldChar w:fldCharType="end"/>
-            </w:r>
-          </w:hyperlink>
-        </w:p>
-        <w:p>
-          <w:pPr>
-            <w:pStyle w:val="Sommario1"/>
-            <w:tabs>
-              <w:tab w:val="right" w:leader="dot" w:pos="9850"/>
-            </w:tabs>
-            <w:rPr>
-              <w:rFonts w:eastAsiaTheme="minorEastAsia" w:cstheme="minorBidi"/>
-              <w:b w:val="0"/>
-              <w:bCs w:val="0"/>
-              <w:caps w:val="0"/>
-              <w:noProof/>
-              <w:kern w:val="2"/>
-              <w:sz w:val="24"/>
-              <w:szCs w:val="24"/>
-              <w:lang w:eastAsia="it-IT"/>
-              <w14:ligatures w14:val="standardContextual"/>
-            </w:rPr>
-          </w:pPr>
-          <w:hyperlink w:anchor="_Toc178831405" w:history="1">
-            <w:r>
-              <w:rPr>
-                <w:rStyle w:val="Collegamentoipertestuale"/>
-                <w:noProof/>
-                <w:spacing w:val="-2"/>
-              </w:rPr>
-              <w:t>ALLEGATI</w:t>
-            </w:r>
-            <w:r>
-              <w:rPr>
-                <w:noProof/>
-                <w:webHidden/>
-              </w:rPr>
-              <w:tab/>
-            </w:r>
-            <w:r>
-              <w:rPr>
-                <w:noProof/>
-                <w:webHidden/>
-              </w:rPr>
-              <w:fldChar w:fldCharType="begin"/>
-            </w:r>
-            <w:r>
-              <w:rPr>
-                <w:noProof/>
-                <w:webHidden/>
-              </w:rPr>
-              <w:instrText xml:space="preserve"> PAGEREF _Toc178831405 \h </w:instrText>
-            </w:r>
-            <w:r>
-              <w:rPr>
-                <w:noProof/>
-                <w:webHidden/>
-              </w:rPr>
-            </w:r>
-            <w:r>
-              <w:rPr>
-                <w:noProof/>
-                <w:webHidden/>
-              </w:rPr>
-              <w:fldChar w:fldCharType="separate"/>
-            </w:r>
-            <w:r>
-              <w:rPr>
-                <w:noProof/>
-                <w:webHidden/>
-              </w:rPr>
-              <w:t>10</w:t>
+              <w:t>11</w:t>
             </w:r>
             <w:r>
               <w:rPr>
@@ -1687,8 +1603,7 @@
             </w:tabs>
             <w:rPr>
               <w:rFonts w:eastAsiaTheme="minorEastAsia" w:cstheme="minorBidi"/>
-              <w:i/>
-              <w:iCs/>
+              <w:smallCaps w:val="0"/>
               <w:noProof/>
               <w:kern w:val="2"/>
               <w:sz w:val="24"/>
@@ -1697,28 +1612,13 @@
               <w14:ligatures w14:val="standardContextual"/>
             </w:rPr>
           </w:pPr>
-          <w:hyperlink w:anchor="_Toc178831406" w:history="1">
+          <w:hyperlink w:anchor="_Toc178849328" w:history="1">
             <w:r>
               <w:rPr>
                 <w:rStyle w:val="Collegamentoipertestuale"/>
                 <w:noProof/>
               </w:rPr>
-              <w:t>Elenco US Elenco</w:t>
-            </w:r>
-            <w:r>
-              <w:rPr>
-                <w:rStyle w:val="Collegamentoipertestuale"/>
-                <w:noProof/>
-                <w:spacing w:val="-16"/>
-              </w:rPr>
-              <w:t xml:space="preserve"> </w:t>
-            </w:r>
-            <w:r>
-              <w:rPr>
-                <w:rStyle w:val="Collegamentoipertestuale"/>
-                <w:noProof/>
-              </w:rPr>
-              <w:t>tavole</w:t>
+              <w:t>Elenco US</w:t>
             </w:r>
             <w:r>
               <w:rPr>
@@ -1739,7 +1639,7 @@
                 <w:noProof/>
                 <w:webHidden/>
               </w:rPr>
-              <w:instrText xml:space="preserve"> PAGEREF _Toc178831406 \h </w:instrText>
+              <w:instrText xml:space="preserve"> PAGEREF _Toc178849328 \h </w:instrText>
             </w:r>
             <w:r>
               <w:rPr>
@@ -1759,7 +1659,7 @@
                 <w:noProof/>
                 <w:webHidden/>
               </w:rPr>
-              <w:t>10</w:t>
+              <w:t>11</w:t>
             </w:r>
             <w:r>
               <w:rPr>
@@ -1778,8 +1678,7 @@
             </w:tabs>
             <w:rPr>
               <w:rFonts w:eastAsiaTheme="minorEastAsia" w:cstheme="minorBidi"/>
-              <w:i/>
-              <w:iCs/>
+              <w:smallCaps w:val="0"/>
               <w:noProof/>
               <w:kern w:val="2"/>
               <w:sz w:val="24"/>
@@ -1788,13 +1687,13 @@
               <w14:ligatures w14:val="standardContextual"/>
             </w:rPr>
           </w:pPr>
-          <w:hyperlink w:anchor="_Toc178831407" w:history="1">
+          <w:hyperlink w:anchor="_Toc178849329" w:history="1">
             <w:r>
               <w:rPr>
                 <w:rStyle w:val="Collegamentoipertestuale"/>
                 <w:noProof/>
               </w:rPr>
-              <w:t>Schede</w:t>
+              <w:t>Elenco</w:t>
             </w:r>
             <w:r>
               <w:rPr>
@@ -1809,15 +1708,7 @@
                 <w:rStyle w:val="Collegamentoipertestuale"/>
                 <w:noProof/>
               </w:rPr>
-              <w:t xml:space="preserve">US </w:t>
-            </w:r>
-            <w:r>
-              <w:rPr>
-                <w:rStyle w:val="Collegamentoipertestuale"/>
-                <w:noProof/>
-                <w:spacing w:val="-2"/>
-              </w:rPr>
-              <w:t>Matrix</w:t>
+              <w:t>tavole</w:t>
             </w:r>
             <w:r>
               <w:rPr>
@@ -1838,7 +1729,7 @@
                 <w:noProof/>
                 <w:webHidden/>
               </w:rPr>
-              <w:instrText xml:space="preserve"> PAGEREF _Toc178831407 \h </w:instrText>
+              <w:instrText xml:space="preserve"> PAGEREF _Toc178849329 \h </w:instrText>
             </w:r>
             <w:r>
               <w:rPr>
@@ -1858,7 +1749,7 @@
                 <w:noProof/>
                 <w:webHidden/>
               </w:rPr>
-              <w:t>10</w:t>
+              <w:t>11</w:t>
             </w:r>
             <w:r>
               <w:rPr>
@@ -1877,8 +1768,7 @@
             </w:tabs>
             <w:rPr>
               <w:rFonts w:eastAsiaTheme="minorEastAsia" w:cstheme="minorBidi"/>
-              <w:i/>
-              <w:iCs/>
+              <w:smallCaps w:val="0"/>
               <w:noProof/>
               <w:kern w:val="2"/>
               <w:sz w:val="24"/>
@@ -1887,14 +1777,36 @@
               <w14:ligatures w14:val="standardContextual"/>
             </w:rPr>
           </w:pPr>
-          <w:hyperlink w:anchor="_Toc178831408" w:history="1">
+          <w:hyperlink w:anchor="_Toc178849330" w:history="1">
             <w:r>
               <w:rPr>
                 <w:rStyle w:val="Collegamentoipertestuale"/>
                 <w:noProof/>
+              </w:rPr>
+              <w:t>Schede</w:t>
+            </w:r>
+            <w:r>
+              <w:rPr>
+                <w:rStyle w:val="Collegamentoipertestuale"/>
+                <w:noProof/>
+                <w:spacing w:val="-16"/>
+              </w:rPr>
+              <w:t xml:space="preserve"> </w:t>
+            </w:r>
+            <w:r>
+              <w:rPr>
+                <w:rStyle w:val="Collegamentoipertestuale"/>
+                <w:noProof/>
+              </w:rPr>
+              <w:t xml:space="preserve">US </w:t>
+            </w:r>
+            <w:r>
+              <w:rPr>
+                <w:rStyle w:val="Collegamentoipertestuale"/>
+                <w:noProof/>
                 <w:spacing w:val="-2"/>
               </w:rPr>
-              <w:t>Tavole</w:t>
+              <w:t>Matrix</w:t>
             </w:r>
             <w:r>
               <w:rPr>
@@ -1915,7 +1827,7 @@
                 <w:noProof/>
                 <w:webHidden/>
               </w:rPr>
-              <w:instrText xml:space="preserve"> PAGEREF _Toc178831408 \h </w:instrText>
+              <w:instrText xml:space="preserve"> PAGEREF _Toc178849330 \h </w:instrText>
             </w:r>
             <w:r>
               <w:rPr>
@@ -1935,7 +1847,7 @@
                 <w:noProof/>
                 <w:webHidden/>
               </w:rPr>
-              <w:t>10</w:t>
+              <w:t>11</w:t>
             </w:r>
             <w:r>
               <w:rPr>
@@ -1954,8 +1866,7 @@
             </w:tabs>
             <w:rPr>
               <w:rFonts w:eastAsiaTheme="minorEastAsia" w:cstheme="minorBidi"/>
-              <w:i/>
-              <w:iCs/>
+              <w:smallCaps w:val="0"/>
               <w:noProof/>
               <w:kern w:val="2"/>
               <w:sz w:val="24"/>
@@ -1964,11 +1875,87 @@
               <w14:ligatures w14:val="standardContextual"/>
             </w:rPr>
           </w:pPr>
-          <w:hyperlink w:anchor="_Toc178831409" w:history="1">
+          <w:hyperlink w:anchor="_Toc178849331" w:history="1">
             <w:r>
               <w:rPr>
                 <w:rStyle w:val="Collegamentoipertestuale"/>
                 <w:noProof/>
+                <w:spacing w:val="-2"/>
+              </w:rPr>
+              <w:t>Tavole</w:t>
+            </w:r>
+            <w:r>
+              <w:rPr>
+                <w:noProof/>
+                <w:webHidden/>
+              </w:rPr>
+              <w:tab/>
+            </w:r>
+            <w:r>
+              <w:rPr>
+                <w:noProof/>
+                <w:webHidden/>
+              </w:rPr>
+              <w:fldChar w:fldCharType="begin"/>
+            </w:r>
+            <w:r>
+              <w:rPr>
+                <w:noProof/>
+                <w:webHidden/>
+              </w:rPr>
+              <w:instrText xml:space="preserve"> PAGEREF _Toc178849331 \h </w:instrText>
+            </w:r>
+            <w:r>
+              <w:rPr>
+                <w:noProof/>
+                <w:webHidden/>
+              </w:rPr>
+            </w:r>
+            <w:r>
+              <w:rPr>
+                <w:noProof/>
+                <w:webHidden/>
+              </w:rPr>
+              <w:fldChar w:fldCharType="separate"/>
+            </w:r>
+            <w:r>
+              <w:rPr>
+                <w:noProof/>
+                <w:webHidden/>
+              </w:rPr>
+              <w:t>11</w:t>
+            </w:r>
+            <w:r>
+              <w:rPr>
+                <w:noProof/>
+                <w:webHidden/>
+              </w:rPr>
+              <w:fldChar w:fldCharType="end"/>
+            </w:r>
+          </w:hyperlink>
+        </w:p>
+        <w:p>
+          <w:pPr>
+            <w:pStyle w:val="Sommario3"/>
+            <w:tabs>
+              <w:tab w:val="right" w:leader="dot" w:pos="9850"/>
+            </w:tabs>
+            <w:rPr>
+              <w:rFonts w:eastAsiaTheme="minorEastAsia" w:cstheme="minorBidi"/>
+              <w:smallCaps w:val="0"/>
+              <w:noProof/>
+              <w:kern w:val="2"/>
+              <w:sz w:val="24"/>
+              <w:szCs w:val="24"/>
+              <w:lang w:eastAsia="it-IT"/>
+              <w14:ligatures w14:val="standardContextual"/>
+            </w:rPr>
+          </w:pPr>
+          <w:hyperlink w:anchor="_Toc178849332" w:history="1">
+            <w:r>
+              <w:rPr>
+                <w:rStyle w:val="Collegamentoipertestuale"/>
+                <w:noProof/>
               </w:rPr>
               <w:t>Report</w:t>
             </w:r>
@@ -2007,7 +1994,7 @@
                 <w:noProof/>
                 <w:webHidden/>
               </w:rPr>
-              <w:instrText xml:space="preserve"> PAGEREF _Toc178831409 \h </w:instrText>
+              <w:instrText xml:space="preserve"> PAGEREF _Toc178849332 \h </w:instrText>
             </w:r>
             <w:r>
               <w:rPr>
@@ -2027,7 +2014,7 @@
                 <w:noProof/>
                 <w:webHidden/>
               </w:rPr>
-              <w:t>10</w:t>
+              <w:t>11</w:t>
             </w:r>
             <w:r>
               <w:rPr>
@@ -2064,17 +2051,13 @@
     </w:p>
     <w:p>
       <w:pPr>
-        <w:pStyle w:val="Titolo1"/>
-        <w:tabs>
-          <w:tab w:val="left" w:pos="402"/>
-        </w:tabs>
-        <w:ind w:hanging="402"/>
+        <w:pStyle w:val="Titolo2"/>
       </w:pPr>
       <w:r>
         <w:lastRenderedPageBreak/>
         <w:t xml:space="preserve"> </w:t>
       </w:r>
-      <w:bookmarkStart w:id="0" w:name="_Toc178831401"/>
+      <w:bookmarkStart w:id="0" w:name="_Toc178849323"/>
       <w:r>
         <w:t>DATI</w:t>
       </w:r>
@@ -2094,9 +2077,6 @@
         <w:t xml:space="preserve"> </w:t>
       </w:r>
       <w:r>
-        <w:rPr>
-          <w:spacing w:val="-2"/>
-        </w:rPr>
         <w:t>RIFERIMENTO</w:t>
       </w:r>
       <w:bookmarkEnd w:id="0"/>
@@ -2828,7 +2808,7 @@
           <w:noProof/>
         </w:rPr>
         <w:drawing>
-          <wp:anchor distT="0" distB="0" distL="0" distR="0" simplePos="0" relativeHeight="251654144" behindDoc="0" locked="0" layoutInCell="1" allowOverlap="1" wp14:anchorId="7039D98B" wp14:editId="765BAD38">
+          <wp:anchor distT="0" distB="0" distL="0" distR="0" simplePos="0" relativeHeight="251654144" behindDoc="0" locked="0" layoutInCell="1" allowOverlap="1" wp14:anchorId="62A457BD" wp14:editId="55C6CEEB">
             <wp:simplePos x="0" y="0"/>
             <wp:positionH relativeFrom="page">
               <wp:posOffset>734059</wp:posOffset>
@@ -2894,38 +2874,11 @@
     <w:p>
       <w:pPr>
         <w:pStyle w:val="Titolo2"/>
-        <w:tabs>
-          <w:tab w:val="left" w:pos="426"/>
-        </w:tabs>
-        <w:ind w:hanging="115"/>
-      </w:pPr>
-      <w:bookmarkStart w:id="1" w:name="_Toc178831402"/>
+      </w:pPr>
+      <w:bookmarkStart w:id="1" w:name="_Toc178849324"/>
       <w:r>
         <w:lastRenderedPageBreak/>
         <w:t>INTRODUZIONE</w:t>
-      </w:r>
-      <w:r>
-        <w:rPr>
-          <w:spacing w:val="-8"/>
-        </w:rPr>
-        <w:t xml:space="preserve"> </w:t>
-      </w:r>
-      <w:r>
-        <w:t>(</w:t>
-      </w:r>
-      <w:proofErr w:type="spellStart"/>
-      <w:r>
-        <w:t>Tavv</w:t>
-      </w:r>
-      <w:proofErr w:type="spellEnd"/>
-      <w:r>
-        <w:t>.</w:t>
-      </w:r>
-      <w:r>
-        <w:rPr>
-          <w:spacing w:val="-5"/>
-        </w:rPr>
-        <w:t>)</w:t>
       </w:r>
       <w:bookmarkEnd w:id="1"/>
     </w:p>
@@ -3280,298 +3233,251 @@
     </w:p>
     <w:p>
       <w:pPr>
-        <w:pStyle w:val="Corpotesto"/>
-        <w:spacing w:before="151"/>
-        <w:rPr>
-          <w:sz w:val="20"/>
-        </w:rPr>
-      </w:pPr>
-    </w:p>
-    <w:p>
-      <w:pPr>
-        <w:pStyle w:val="Corpotesto"/>
-        <w:spacing w:before="151"/>
-        <w:rPr>
-          <w:sz w:val="20"/>
-        </w:rPr>
-      </w:pPr>
-    </w:p>
-    <w:p>
-      <w:pPr>
-        <w:pStyle w:val="Corpotesto"/>
-        <w:spacing w:before="151"/>
-        <w:rPr>
-          <w:sz w:val="20"/>
-        </w:rPr>
-        <w:sectPr>
-          <w:pgSz w:w="11900" w:h="16850"/>
-          <w:pgMar w:top="1860" w:right="1020" w:bottom="1280" w:left="1020" w:header="868" w:footer="636" w:gutter="0"/>
-          <w:cols w:space="720"/>
-        </w:sectPr>
-      </w:pPr>
-      <w:r>
-        <w:rPr>
-          <w:noProof/>
-        </w:rPr>
-        <mc:AlternateContent>
-          <mc:Choice Requires="wpg">
-            <w:drawing>
-              <wp:anchor distT="0" distB="0" distL="0" distR="0" simplePos="0" relativeHeight="251658240" behindDoc="1" locked="0" layoutInCell="1" allowOverlap="1" wp14:anchorId="3611239F" wp14:editId="4A90625A">
-                <wp:simplePos x="0" y="0"/>
-                <wp:positionH relativeFrom="page">
-                  <wp:posOffset>719455</wp:posOffset>
-                </wp:positionH>
-                <wp:positionV relativeFrom="paragraph">
-                  <wp:posOffset>260111</wp:posOffset>
-                </wp:positionV>
-                <wp:extent cx="2019300" cy="7620"/>
-                <wp:effectExtent l="0" t="0" r="0" b="0"/>
-                <wp:wrapTopAndBottom/>
-                <wp:docPr id="16" name="Group 16"/>
-                <wp:cNvGraphicFramePr>
-                  <a:graphicFrameLocks xmlns:a="http://schemas.openxmlformats.org/drawingml/2006/main"/>
-                </wp:cNvGraphicFramePr>
-                <a:graphic xmlns:a="http://schemas.openxmlformats.org/drawingml/2006/main">
-                  <a:graphicData uri="http://schemas.microsoft.com/office/word/2010/wordprocessingGroup">
-                    <wpg:wgp>
-                      <wpg:cNvGrpSpPr>
-                        <a:grpSpLocks/>
-                      </wpg:cNvGrpSpPr>
-                      <wpg:grpSpPr>
-                        <a:xfrm>
-                          <a:off x="0" y="0"/>
-                          <a:ext cx="2019300" cy="7620"/>
-                          <a:chOff x="0" y="0"/>
-                          <a:chExt cx="2019300" cy="7620"/>
-                        </a:xfrm>
-                      </wpg:grpSpPr>
-                      <wps:wsp>
-                        <wps:cNvPr id="17" name="Graphic 17"/>
-                        <wps:cNvSpPr/>
-                        <wps:spPr>
-                          <a:xfrm>
-                            <a:off x="635" y="635"/>
-                            <a:ext cx="2018030" cy="6350"/>
-                          </a:xfrm>
-                          <a:custGeom>
-                            <a:avLst/>
-                            <a:gdLst/>
-                            <a:ahLst/>
-                            <a:cxnLst/>
-                            <a:rect l="l" t="t" r="r" b="b"/>
-                            <a:pathLst>
-                              <a:path w="2018030" h="6350">
-                                <a:moveTo>
-                                  <a:pt x="2018029" y="0"/>
-                                </a:moveTo>
-                                <a:lnTo>
-                                  <a:pt x="0" y="0"/>
-                                </a:lnTo>
-                                <a:lnTo>
-                                  <a:pt x="0" y="6350"/>
-                                </a:lnTo>
-                                <a:lnTo>
-                                  <a:pt x="2018029" y="6350"/>
-                                </a:lnTo>
-                                <a:lnTo>
-                                  <a:pt x="2018029" y="0"/>
-                                </a:lnTo>
-                                <a:close/>
-                              </a:path>
-                            </a:pathLst>
-                          </a:custGeom>
-                          <a:solidFill>
-                            <a:srgbClr val="000000"/>
-                          </a:solidFill>
-                        </wps:spPr>
-                        <wps:bodyPr wrap="square" lIns="0" tIns="0" rIns="0" bIns="0" rtlCol="0">
-                          <a:prstTxWarp prst="textNoShape">
-                            <a:avLst/>
-                          </a:prstTxWarp>
-                          <a:noAutofit/>
-                        </wps:bodyPr>
-                      </wps:wsp>
-                      <wps:wsp>
-                        <wps:cNvPr id="18" name="Graphic 18"/>
-                        <wps:cNvSpPr/>
-                        <wps:spPr>
-                          <a:xfrm>
-                            <a:off x="635" y="635"/>
-                            <a:ext cx="2018030" cy="6350"/>
-                          </a:xfrm>
-                          <a:custGeom>
-                            <a:avLst/>
-                            <a:gdLst/>
-                            <a:ahLst/>
-                            <a:cxnLst/>
-                            <a:rect l="l" t="t" r="r" b="b"/>
-                            <a:pathLst>
-                              <a:path w="2018030" h="6350">
-                                <a:moveTo>
-                                  <a:pt x="0" y="6350"/>
-                                </a:moveTo>
-                                <a:lnTo>
-                                  <a:pt x="2018029" y="6350"/>
-                                </a:lnTo>
-                                <a:lnTo>
-                                  <a:pt x="2018029" y="0"/>
-                                </a:lnTo>
-                                <a:lnTo>
-                                  <a:pt x="0" y="0"/>
-                                </a:lnTo>
-                                <a:lnTo>
-                                  <a:pt x="0" y="6350"/>
-                                </a:lnTo>
-                                <a:close/>
-                              </a:path>
-                            </a:pathLst>
-                          </a:custGeom>
-                          <a:ln w="1270">
-                            <a:solidFill>
-                              <a:srgbClr val="000000"/>
-                            </a:solidFill>
-                            <a:prstDash val="solid"/>
-                          </a:ln>
-                        </wps:spPr>
-                        <wps:bodyPr wrap="square" lIns="0" tIns="0" rIns="0" bIns="0" rtlCol="0">
-                          <a:prstTxWarp prst="textNoShape">
-                            <a:avLst/>
-                          </a:prstTxWarp>
-                          <a:noAutofit/>
-                        </wps:bodyPr>
-                      </wps:wsp>
-                    </wpg:wgp>
-                  </a:graphicData>
-                </a:graphic>
-              </wp:anchor>
-            </w:drawing>
-          </mc:Choice>
-          <mc:Fallback>
-            <w:pict>
-              <v:group w14:anchorId="6A56B177" id="Group 16" o:spid="_x0000_s1026" style="position:absolute;margin-left:56.65pt;margin-top:20.5pt;width:159pt;height:.6pt;z-index:-251658240;mso-wrap-distance-left:0;mso-wrap-distance-right:0;mso-position-horizontal-relative:page" coordsize="20193,76" o:gfxdata="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">
-                <v:shape id="Graphic 17" o:spid="_x0000_s1027" style="position:absolute;left:6;top:6;width:20180;height:63;visibility:visible;mso-wrap-style:square;v-text-anchor:top" coordsize="2018030,6350" o:gfxdata="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" path="m2018029,l,,,6350r2018029,l2018029,xe" fillcolor="black" stroked="f">
-                  <v:path arrowok="t"/>
-                </v:shape>
-                <v:shape id="Graphic 18" o:spid="_x0000_s1028" style="position:absolute;left:6;top:6;width:20180;height:63;visibility:visible;mso-wrap-style:square;v-text-anchor:top" coordsize="2018030,6350" o:gfxdata="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" path="m,6350r2018029,l2018029,,,,,6350xe" filled="f" strokeweight=".1pt">
-                  <v:path arrowok="t"/>
-                </v:shape>
-                <w10:wrap type="topAndBottom" anchorx="page"/>
-              </v:group>
-            </w:pict>
-          </mc:Fallback>
-        </mc:AlternateContent>
-      </w:r>
-      <w:bookmarkStart w:id="2" w:name="_bookmark4"/>
-      <w:bookmarkStart w:id="3" w:name="_bookmark5"/>
-      <w:bookmarkEnd w:id="2"/>
-      <w:bookmarkEnd w:id="3"/>
-    </w:p>
-    <w:p>
-      <w:pPr>
         <w:pStyle w:val="Titolo2"/>
         <w:ind w:right="221" w:hanging="115"/>
-      </w:pPr>
-      <w:bookmarkStart w:id="4" w:name="_Toc178831403"/>
-      <w:r>
         <w:rPr>
           <w:spacing w:val="-2"/>
         </w:rPr>
-        <w:lastRenderedPageBreak/>
+      </w:pPr>
+    </w:p>
+    <w:p>
+      <w:pPr>
+        <w:pStyle w:val="Titolo2"/>
+        <w:ind w:right="221" w:hanging="115"/>
+        <w:rPr>
+          <w:spacing w:val="-2"/>
+        </w:rPr>
+      </w:pPr>
+    </w:p>
+    <w:p>
+      <w:pPr>
+        <w:pStyle w:val="Titolo2"/>
+        <w:ind w:right="221" w:hanging="115"/>
+        <w:rPr>
+          <w:spacing w:val="-2"/>
+        </w:rPr>
+      </w:pPr>
+    </w:p>
+    <w:p>
+      <w:pPr>
+        <w:pStyle w:val="Titolo2"/>
+        <w:ind w:right="221" w:hanging="115"/>
+        <w:rPr>
+          <w:spacing w:val="-2"/>
+        </w:rPr>
+      </w:pPr>
+    </w:p>
+    <w:p>
+      <w:pPr>
+        <w:pStyle w:val="Titolo2"/>
+        <w:ind w:right="221" w:hanging="115"/>
+        <w:rPr>
+          <w:spacing w:val="-2"/>
+        </w:rPr>
+      </w:pPr>
+    </w:p>
+    <w:p>
+      <w:pPr>
+        <w:pStyle w:val="Titolo2"/>
+        <w:ind w:right="221" w:hanging="115"/>
+        <w:rPr>
+          <w:spacing w:val="-2"/>
+        </w:rPr>
+      </w:pPr>
+    </w:p>
+    <w:p>
+      <w:pPr>
+        <w:pStyle w:val="Titolo2"/>
+        <w:ind w:right="221" w:hanging="115"/>
+        <w:rPr>
+          <w:spacing w:val="-2"/>
+        </w:rPr>
+      </w:pPr>
+    </w:p>
+    <w:p>
+      <w:pPr>
+        <w:pStyle w:val="Titolo2"/>
+        <w:ind w:right="221" w:hanging="115"/>
+        <w:rPr>
+          <w:spacing w:val="-2"/>
+        </w:rPr>
+      </w:pPr>
+    </w:p>
+    <w:p>
+      <w:pPr>
+        <w:pStyle w:val="Titolo2"/>
+        <w:ind w:right="221" w:hanging="115"/>
+        <w:rPr>
+          <w:spacing w:val="-2"/>
+        </w:rPr>
+      </w:pPr>
+    </w:p>
+    <w:p>
+      <w:pPr>
+        <w:pStyle w:val="Titolo2"/>
+        <w:ind w:right="221" w:hanging="115"/>
+        <w:rPr>
+          <w:spacing w:val="-2"/>
+        </w:rPr>
+      </w:pPr>
+    </w:p>
+    <w:p>
+      <w:pPr>
+        <w:pStyle w:val="Titolo2"/>
+        <w:ind w:right="221" w:hanging="115"/>
+        <w:rPr>
+          <w:spacing w:val="-2"/>
+        </w:rPr>
+      </w:pPr>
+    </w:p>
+    <w:p>
+      <w:pPr>
+        <w:pStyle w:val="Titolo2"/>
+        <w:ind w:right="221" w:hanging="115"/>
+        <w:rPr>
+          <w:spacing w:val="-2"/>
+        </w:rPr>
+      </w:pPr>
+    </w:p>
+    <w:p>
+      <w:pPr>
+        <w:pStyle w:val="Titolo2"/>
+        <w:ind w:right="221" w:hanging="115"/>
+        <w:rPr>
+          <w:spacing w:val="-2"/>
+        </w:rPr>
+      </w:pPr>
+    </w:p>
+    <w:p>
+      <w:pPr>
+        <w:pStyle w:val="Titolo2"/>
+        <w:ind w:right="221" w:hanging="115"/>
+        <w:rPr>
+          <w:spacing w:val="-2"/>
+        </w:rPr>
+      </w:pPr>
+    </w:p>
+    <w:p>
+      <w:pPr>
+        <w:pStyle w:val="Titolo2"/>
+        <w:ind w:right="221" w:hanging="115"/>
+        <w:rPr>
+          <w:spacing w:val="-2"/>
+        </w:rPr>
+      </w:pPr>
+    </w:p>
+    <w:p>
+      <w:pPr>
+        <w:pStyle w:val="Titolo2"/>
+        <w:ind w:right="221" w:hanging="115"/>
+        <w:rPr>
+          <w:spacing w:val="-2"/>
+        </w:rPr>
+      </w:pPr>
+    </w:p>
+    <w:p>
+      <w:pPr>
+        <w:pStyle w:val="Titolo2"/>
+        <w:ind w:right="221" w:hanging="115"/>
+        <w:rPr>
+          <w:spacing w:val="-2"/>
+        </w:rPr>
+      </w:pPr>
+    </w:p>
+    <w:p>
+      <w:pPr>
+        <w:pStyle w:val="Titolo2"/>
+        <w:ind w:right="221" w:hanging="115"/>
+        <w:rPr>
+          <w:spacing w:val="-2"/>
+        </w:rPr>
+      </w:pPr>
+    </w:p>
+    <w:p>
+      <w:pPr>
+        <w:pStyle w:val="Titolo2"/>
+        <w:ind w:right="221" w:hanging="115"/>
+        <w:rPr>
+          <w:spacing w:val="-2"/>
+        </w:rPr>
+      </w:pPr>
+    </w:p>
+    <w:p>
+      <w:pPr>
+        <w:pStyle w:val="Titolo2"/>
+        <w:ind w:right="221" w:hanging="115"/>
+        <w:rPr>
+          <w:spacing w:val="-2"/>
+        </w:rPr>
+      </w:pPr>
+    </w:p>
+    <w:p>
+      <w:pPr>
+        <w:pStyle w:val="Titolo2"/>
+      </w:pPr>
+    </w:p>
+    <w:p>
+      <w:pPr>
+        <w:pStyle w:val="Titolo2"/>
+      </w:pPr>
+    </w:p>
+    <w:p>
+      <w:pPr>
+        <w:pStyle w:val="Titolo2"/>
+      </w:pPr>
+    </w:p>
+    <w:p>
+      <w:pPr>
+        <w:pStyle w:val="Titolo2"/>
+      </w:pPr>
+    </w:p>
+    <w:p>
+      <w:pPr>
+        <w:pStyle w:val="Titolo2"/>
+      </w:pPr>
+    </w:p>
+    <w:p>
+      <w:pPr>
+        <w:pStyle w:val="Titolo2"/>
+      </w:pPr>
+    </w:p>
+    <w:p>
+      <w:pPr>
+        <w:pStyle w:val="Titolo2"/>
+        <w:rPr>
+          <w:b w:val="0"/>
+          <w:sz w:val="18"/>
+        </w:rPr>
+      </w:pPr>
+      <w:bookmarkStart w:id="2" w:name="_Toc178849325"/>
+      <w:r>
         <w:t>DESCRIZIONE</w:t>
       </w:r>
       <w:r>
         <w:t xml:space="preserve"> </w:t>
       </w:r>
       <w:r>
-        <w:rPr>
-          <w:spacing w:val="-2"/>
-        </w:rPr>
         <w:t>METODOLOGICA</w:t>
       </w:r>
       <w:r>
         <w:t xml:space="preserve"> </w:t>
       </w:r>
       <w:r>
-        <w:rPr>
-          <w:spacing w:val="-6"/>
-        </w:rPr>
         <w:t>ED</w:t>
       </w:r>
       <w:r>
         <w:t xml:space="preserve"> </w:t>
       </w:r>
       <w:r>
-        <w:rPr>
-          <w:spacing w:val="-2"/>
-        </w:rPr>
         <w:t>ESITO</w:t>
       </w:r>
       <w:r>
-        <w:rPr>
-          <w:spacing w:val="-2"/>
-        </w:rPr>
+        <w:t xml:space="preserve"> DELL'INDAGINE</w:t>
+      </w:r>
+      <w:bookmarkEnd w:id="2"/>
+      <w:r>
         <w:t xml:space="preserve"> </w:t>
       </w:r>
-      <w:r>
-        <w:rPr>
-          <w:spacing w:val="-2"/>
-        </w:rPr>
-        <w:t>DELL'INDAGINE (</w:t>
-      </w:r>
-      <w:proofErr w:type="spellStart"/>
-      <w:r>
-        <w:rPr>
-          <w:spacing w:val="-2"/>
-        </w:rPr>
-        <w:t>Tavv</w:t>
-      </w:r>
-      <w:proofErr w:type="spellEnd"/>
-      <w:r>
-        <w:rPr>
-          <w:spacing w:val="-2"/>
-        </w:rPr>
-        <w:t>.)</w:t>
-      </w:r>
-      <w:bookmarkEnd w:id="4"/>
-    </w:p>
-    <w:p>
-      <w:pPr>
-        <w:pStyle w:val="Titolo2"/>
-        <w:numPr>
-          <w:ilvl w:val="0"/>
-          <w:numId w:val="2"/>
-        </w:numPr>
-        <w:tabs>
-          <w:tab w:val="left" w:pos="548"/>
-          <w:tab w:val="left" w:pos="1253"/>
-          <w:tab w:val="left" w:pos="3402"/>
-          <w:tab w:val="left" w:pos="4180"/>
-          <w:tab w:val="left" w:pos="6663"/>
-          <w:tab w:val="left" w:pos="7602"/>
-          <w:tab w:val="left" w:pos="8741"/>
-        </w:tabs>
-        <w:spacing w:before="207"/>
-        <w:ind w:left="426" w:right="79" w:hanging="404"/>
-        <w:rPr>
-          <w:sz w:val="20"/>
-        </w:rPr>
-        <w:sectPr>
-          <w:type w:val="continuous"/>
-          <w:pgSz w:w="11900" w:h="16850"/>
-          <w:pgMar w:top="1860" w:right="1020" w:bottom="1280" w:left="1020" w:header="868" w:footer="636" w:gutter="0"/>
-          <w:cols w:space="720"/>
-        </w:sectPr>
-      </w:pPr>
-    </w:p>
-    <w:p>
-      <w:pPr>
-        <w:pStyle w:val="Corpotesto"/>
-        <w:spacing w:before="9"/>
-        <w:rPr>
-          <w:b/>
-          <w:sz w:val="18"/>
-        </w:rPr>
-      </w:pPr>
     </w:p>
     <w:p>
       <w:pPr>
@@ -3631,320 +3537,613 @@
     </w:p>
     <w:p>
       <w:pPr>
-        <w:pStyle w:val="Titolo1"/>
-        <w:tabs>
-          <w:tab w:val="left" w:pos="629"/>
-        </w:tabs>
-        <w:spacing w:before="0"/>
-        <w:ind w:hanging="402"/>
-      </w:pPr>
-      <w:bookmarkStart w:id="5" w:name="_Toc178831404"/>
+        <w:pStyle w:val="Titolo2"/>
+      </w:pPr>
+      <w:bookmarkStart w:id="3" w:name="_Toc178849326"/>
+      <w:r>
+        <w:t>CONCLUSIONI</w:t>
+      </w:r>
+      <w:bookmarkEnd w:id="3"/>
+    </w:p>
+    <w:p>
+      <w:pPr>
+        <w:pStyle w:val="Corpotesto"/>
+        <w:spacing w:before="1"/>
+        <w:ind w:left="6454"/>
+      </w:pPr>
+    </w:p>
+    <w:p>
+      <w:pPr>
+        <w:pStyle w:val="Corpotesto"/>
+        <w:spacing w:before="1"/>
+        <w:ind w:left="6454"/>
+      </w:pPr>
+    </w:p>
+    <w:p>
+      <w:pPr>
+        <w:pStyle w:val="Corpotesto"/>
+        <w:spacing w:before="1"/>
+        <w:ind w:left="6454"/>
+      </w:pPr>
+    </w:p>
+    <w:p>
+      <w:pPr>
+        <w:pStyle w:val="Corpotesto"/>
+        <w:spacing w:before="1"/>
+        <w:ind w:left="6454"/>
+      </w:pPr>
+    </w:p>
+    <w:p>
+      <w:pPr>
+        <w:pStyle w:val="Corpotesto"/>
+        <w:spacing w:before="1"/>
+        <w:ind w:left="6454"/>
+      </w:pPr>
+    </w:p>
+    <w:p>
+      <w:pPr>
+        <w:pStyle w:val="Corpotesto"/>
+        <w:spacing w:before="1"/>
+        <w:ind w:left="6454"/>
+      </w:pPr>
+    </w:p>
+    <w:p>
+      <w:pPr>
+        <w:pStyle w:val="Corpotesto"/>
+        <w:spacing w:before="1"/>
+        <w:ind w:left="6454"/>
+      </w:pPr>
+    </w:p>
+    <w:p>
+      <w:pPr>
+        <w:pStyle w:val="Corpotesto"/>
+        <w:spacing w:before="1"/>
+        <w:ind w:left="6454"/>
+      </w:pPr>
+    </w:p>
+    <w:p>
+      <w:pPr>
+        <w:pStyle w:val="Corpotesto"/>
+        <w:spacing w:before="1"/>
+        <w:ind w:left="6454"/>
+      </w:pPr>
+    </w:p>
+    <w:p>
+      <w:pPr>
+        <w:pStyle w:val="Corpotesto"/>
+        <w:spacing w:before="1"/>
+        <w:ind w:left="6454"/>
+      </w:pPr>
+    </w:p>
+    <w:p>
+      <w:pPr>
+        <w:pStyle w:val="Corpotesto"/>
+        <w:spacing w:before="1"/>
+        <w:ind w:left="6454"/>
+      </w:pPr>
+    </w:p>
+    <w:p>
+      <w:pPr>
+        <w:pStyle w:val="Corpotesto"/>
+        <w:spacing w:before="1"/>
+        <w:ind w:left="6454"/>
+      </w:pPr>
+    </w:p>
+    <w:p>
+      <w:pPr>
+        <w:pStyle w:val="Corpotesto"/>
+        <w:spacing w:before="1"/>
+        <w:ind w:left="6454"/>
+      </w:pPr>
+    </w:p>
+    <w:p>
+      <w:pPr>
+        <w:pStyle w:val="Corpotesto"/>
+        <w:spacing w:before="1"/>
+        <w:ind w:left="6454"/>
+      </w:pPr>
+    </w:p>
+    <w:p>
+      <w:pPr>
+        <w:pStyle w:val="Corpotesto"/>
+        <w:spacing w:before="1"/>
+        <w:ind w:left="6454"/>
+      </w:pPr>
+    </w:p>
+    <w:p>
+      <w:pPr>
+        <w:pStyle w:val="Corpotesto"/>
+        <w:spacing w:before="1"/>
+        <w:ind w:left="6454"/>
+      </w:pPr>
+    </w:p>
+    <w:p>
+      <w:pPr>
+        <w:pStyle w:val="Corpotesto"/>
+        <w:spacing w:before="1"/>
+        <w:ind w:left="6454"/>
+      </w:pPr>
+    </w:p>
+    <w:p>
+      <w:pPr>
+        <w:pStyle w:val="Corpotesto"/>
+        <w:spacing w:before="1"/>
+        <w:ind w:left="6454"/>
+      </w:pPr>
+    </w:p>
+    <w:p>
+      <w:pPr>
+        <w:pStyle w:val="Corpotesto"/>
+        <w:spacing w:before="1"/>
+        <w:ind w:left="6454"/>
+      </w:pPr>
+    </w:p>
+    <w:p>
+      <w:pPr>
+        <w:pStyle w:val="Corpotesto"/>
+        <w:spacing w:before="1"/>
+        <w:ind w:left="6454"/>
+      </w:pPr>
+    </w:p>
+    <w:p>
+      <w:pPr>
+        <w:pStyle w:val="Corpotesto"/>
+        <w:spacing w:before="1"/>
+        <w:ind w:left="6454"/>
+      </w:pPr>
+    </w:p>
+    <w:p>
+      <w:pPr>
+        <w:pStyle w:val="Corpotesto"/>
+        <w:spacing w:before="1"/>
+        <w:ind w:left="6454"/>
+      </w:pPr>
+    </w:p>
+    <w:p>
+      <w:pPr>
+        <w:pStyle w:val="Corpotesto"/>
+        <w:spacing w:before="1"/>
+        <w:ind w:left="6454"/>
+      </w:pPr>
+    </w:p>
+    <w:p>
+      <w:pPr>
+        <w:pStyle w:val="Corpotesto"/>
+        <w:spacing w:before="1"/>
+        <w:ind w:left="6454"/>
+      </w:pPr>
+    </w:p>
+    <w:p>
+      <w:pPr>
+        <w:pStyle w:val="Corpotesto"/>
+        <w:spacing w:before="1"/>
+        <w:ind w:left="6454"/>
+      </w:pPr>
+    </w:p>
+    <w:p>
+      <w:pPr>
+        <w:pStyle w:val="Corpotesto"/>
+        <w:spacing w:before="1"/>
+        <w:ind w:left="6454"/>
+      </w:pPr>
+    </w:p>
+    <w:p>
+      <w:pPr>
+        <w:pStyle w:val="Corpotesto"/>
+        <w:spacing w:before="1"/>
+        <w:ind w:left="6454"/>
+      </w:pPr>
+    </w:p>
+    <w:p>
+      <w:pPr>
+        <w:pStyle w:val="Corpotesto"/>
+        <w:spacing w:before="1"/>
+        <w:ind w:left="6454"/>
+      </w:pPr>
+    </w:p>
+    <w:p>
+      <w:pPr>
+        <w:pStyle w:val="Corpotesto"/>
+        <w:spacing w:before="1"/>
+        <w:ind w:left="6454"/>
+      </w:pPr>
+    </w:p>
+    <w:p>
+      <w:pPr>
+        <w:pStyle w:val="Corpotesto"/>
+        <w:spacing w:before="1"/>
+        <w:ind w:left="6454"/>
+      </w:pPr>
+    </w:p>
+    <w:p>
+      <w:pPr>
+        <w:pStyle w:val="Corpotesto"/>
+        <w:spacing w:before="1"/>
+        <w:ind w:left="6454"/>
+      </w:pPr>
+    </w:p>
+    <w:p>
+      <w:pPr>
+        <w:pStyle w:val="Corpotesto"/>
+        <w:spacing w:before="1"/>
+        <w:ind w:left="6454"/>
+      </w:pPr>
+    </w:p>
+    <w:p>
+      <w:pPr>
+        <w:pStyle w:val="Corpotesto"/>
+        <w:spacing w:before="1"/>
+        <w:ind w:left="6454"/>
+      </w:pPr>
+    </w:p>
+    <w:p>
+      <w:pPr>
+        <w:pStyle w:val="Corpotesto"/>
+        <w:spacing w:before="1"/>
+        <w:ind w:left="6454"/>
+      </w:pPr>
+    </w:p>
+    <w:p>
+      <w:pPr>
+        <w:pStyle w:val="Corpotesto"/>
+        <w:spacing w:before="1"/>
+        <w:ind w:left="6454"/>
+      </w:pPr>
+    </w:p>
+    <w:p>
+      <w:pPr>
+        <w:pStyle w:val="Corpotesto"/>
+        <w:spacing w:before="1"/>
+        <w:ind w:left="6454"/>
+      </w:pPr>
+    </w:p>
+    <w:p>
+      <w:pPr>
+        <w:pStyle w:val="Corpotesto"/>
+        <w:spacing w:before="1"/>
+        <w:ind w:left="6454"/>
+      </w:pPr>
+    </w:p>
+    <w:p>
+      <w:pPr>
+        <w:pStyle w:val="Corpotesto"/>
+        <w:spacing w:before="1"/>
+        <w:ind w:left="6454"/>
+      </w:pPr>
+    </w:p>
+    <w:p>
+      <w:pPr>
+        <w:pStyle w:val="Corpotesto"/>
+        <w:spacing w:before="1"/>
+        <w:ind w:left="6454"/>
+      </w:pPr>
+    </w:p>
+    <w:p>
+      <w:pPr>
+        <w:pStyle w:val="Corpotesto"/>
+        <w:spacing w:before="1"/>
+        <w:ind w:left="6454"/>
+      </w:pPr>
+    </w:p>
+    <w:p>
+      <w:pPr>
+        <w:pStyle w:val="Corpotesto"/>
+        <w:spacing w:before="1"/>
+        <w:ind w:left="6454"/>
+      </w:pPr>
+    </w:p>
+    <w:p>
+      <w:pPr>
+        <w:pStyle w:val="Corpotesto"/>
+        <w:spacing w:before="1"/>
+        <w:ind w:left="6454"/>
+      </w:pPr>
+    </w:p>
+    <w:p>
+      <w:pPr>
+        <w:pStyle w:val="Corpotesto"/>
+        <w:spacing w:before="1"/>
+        <w:ind w:left="6454"/>
+      </w:pPr>
+    </w:p>
+    <w:p>
+      <w:pPr>
+        <w:pStyle w:val="Corpotesto"/>
+        <w:spacing w:before="1"/>
+        <w:ind w:left="6454"/>
+      </w:pPr>
+    </w:p>
+    <w:p>
+      <w:pPr>
+        <w:pStyle w:val="Corpotesto"/>
+        <w:spacing w:before="1"/>
+        <w:ind w:left="6454"/>
+      </w:pPr>
+    </w:p>
+    <w:p>
+      <w:pPr>
+        <w:pStyle w:val="Corpotesto"/>
+        <w:spacing w:before="1"/>
+        <w:ind w:left="6454"/>
+      </w:pPr>
+    </w:p>
+    <w:p>
+      <w:pPr>
+        <w:pStyle w:val="Corpotesto"/>
+        <w:spacing w:before="1"/>
+        <w:ind w:left="6454"/>
+      </w:pPr>
+    </w:p>
+    <w:p>
+      <w:pPr>
+        <w:pStyle w:val="Corpotesto"/>
+        <w:spacing w:before="1"/>
+        <w:ind w:left="6454"/>
+      </w:pPr>
+    </w:p>
+    <w:p>
+      <w:pPr>
+        <w:pStyle w:val="Corpotesto"/>
+        <w:spacing w:before="1"/>
+        <w:ind w:left="6454"/>
+      </w:pPr>
+    </w:p>
+    <w:p>
+      <w:pPr>
+        <w:pStyle w:val="Corpotesto"/>
+        <w:spacing w:before="1"/>
+        <w:ind w:left="6454"/>
+      </w:pPr>
+    </w:p>
+    <w:p>
+      <w:pPr>
+        <w:pStyle w:val="Corpotesto"/>
+        <w:spacing w:before="1"/>
+        <w:ind w:left="6454"/>
+      </w:pPr>
+    </w:p>
+    <w:p>
+      <w:pPr>
+        <w:pStyle w:val="Corpotesto"/>
+        <w:spacing w:before="1"/>
+        <w:ind w:left="6454"/>
+      </w:pPr>
+    </w:p>
+    <w:p>
+      <w:pPr>
+        <w:pStyle w:val="Corpotesto"/>
+        <w:spacing w:before="1"/>
+        <w:ind w:left="6454"/>
+      </w:pPr>
+    </w:p>
+    <w:p>
+      <w:pPr>
+        <w:pStyle w:val="Corpotesto"/>
+        <w:spacing w:before="1"/>
+        <w:ind w:left="6454"/>
+      </w:pPr>
+    </w:p>
+    <w:p>
+      <w:pPr>
+        <w:pStyle w:val="Corpotesto"/>
+        <w:spacing w:before="1"/>
+        <w:ind w:left="6454"/>
+      </w:pPr>
+    </w:p>
+    <w:p>
+      <w:pPr>
+        <w:pStyle w:val="Corpotesto"/>
+        <w:spacing w:before="1"/>
+        <w:ind w:left="6454"/>
+      </w:pPr>
+    </w:p>
+    <w:p>
+      <w:pPr>
+        <w:pStyle w:val="Corpotesto"/>
+        <w:spacing w:before="1"/>
+        <w:ind w:left="6454"/>
+      </w:pPr>
+    </w:p>
+    <w:p>
+      <w:pPr>
+        <w:pStyle w:val="Corpotesto"/>
+        <w:spacing w:before="1"/>
+        <w:ind w:left="6454"/>
+      </w:pPr>
+    </w:p>
+    <w:p>
+      <w:pPr>
+        <w:pStyle w:val="Corpotesto"/>
+        <w:spacing w:before="1"/>
+        <w:ind w:left="6454"/>
+      </w:pPr>
+    </w:p>
+    <w:p>
+      <w:pPr>
+        <w:pStyle w:val="Corpotesto"/>
+        <w:spacing w:before="1"/>
+        <w:ind w:left="6454"/>
+      </w:pPr>
+    </w:p>
+    <w:p>
+      <w:pPr>
+        <w:pStyle w:val="Corpotesto"/>
+        <w:spacing w:before="1"/>
+        <w:ind w:left="6454"/>
+      </w:pPr>
+    </w:p>
+    <w:p>
+      <w:pPr>
+        <w:pStyle w:val="Corpotesto"/>
+        <w:spacing w:before="1"/>
+        <w:ind w:left="6454"/>
+      </w:pPr>
+    </w:p>
+    <w:p>
+      <w:pPr>
+        <w:pStyle w:val="Corpotesto"/>
+        <w:spacing w:before="1"/>
+        <w:ind w:left="6454"/>
+      </w:pPr>
+    </w:p>
+    <w:p>
+      <w:pPr>
+        <w:pStyle w:val="Corpotesto"/>
+        <w:spacing w:before="1"/>
+        <w:ind w:left="6454"/>
+      </w:pPr>
+    </w:p>
+    <w:p>
+      <w:pPr>
+        <w:pStyle w:val="Corpotesto"/>
+        <w:spacing w:before="1"/>
+        <w:ind w:left="6454"/>
+      </w:pPr>
+    </w:p>
+    <w:p>
+      <w:pPr>
+        <w:pStyle w:val="Corpotesto"/>
+        <w:spacing w:before="1"/>
+        <w:ind w:left="6454"/>
+      </w:pPr>
+    </w:p>
+    <w:p>
+      <w:pPr>
+        <w:pStyle w:val="Corpotesto"/>
+        <w:spacing w:before="1"/>
+        <w:ind w:left="6454"/>
+      </w:pPr>
+    </w:p>
+    <w:p>
+      <w:pPr>
+        <w:pStyle w:val="Corpotesto"/>
+        <w:spacing w:before="1"/>
+        <w:ind w:left="6454"/>
+      </w:pPr>
+    </w:p>
+    <w:p>
+      <w:pPr>
+        <w:pStyle w:val="Corpotesto"/>
+        <w:spacing w:before="1"/>
+        <w:ind w:left="6454"/>
+      </w:pPr>
+    </w:p>
+    <w:p>
+      <w:pPr>
+        <w:pStyle w:val="Corpotesto"/>
+        <w:spacing w:before="1"/>
+        <w:ind w:left="6454"/>
+      </w:pPr>
+    </w:p>
+    <w:p>
+      <w:pPr>
+        <w:pStyle w:val="Corpotesto"/>
+        <w:spacing w:before="1"/>
+        <w:ind w:left="6454"/>
+      </w:pPr>
+    </w:p>
+    <w:p>
+      <w:pPr>
+        <w:pStyle w:val="Corpotesto"/>
+        <w:spacing w:before="1"/>
+        <w:ind w:left="6454"/>
+      </w:pPr>
+    </w:p>
+    <w:p>
+      <w:pPr>
+        <w:pStyle w:val="Corpotesto"/>
+        <w:spacing w:before="1"/>
+        <w:ind w:left="6454"/>
+      </w:pPr>
+    </w:p>
+    <w:p>
+      <w:pPr>
+        <w:pStyle w:val="Corpotesto"/>
+        <w:spacing w:before="1"/>
+        <w:ind w:left="6454"/>
+      </w:pPr>
+    </w:p>
+    <w:p>
+      <w:pPr>
+        <w:pStyle w:val="Corpotesto"/>
+        <w:spacing w:before="1"/>
+        <w:ind w:left="6454"/>
+      </w:pPr>
+    </w:p>
+    <w:p>
+      <w:pPr>
+        <w:pStyle w:val="Corpotesto"/>
+        <w:spacing w:before="1"/>
+        <w:ind w:left="6454"/>
+      </w:pPr>
+    </w:p>
+    <w:p>
+      <w:pPr>
+        <w:pStyle w:val="Corpotesto"/>
+        <w:spacing w:before="1"/>
+        <w:ind w:left="6454"/>
+      </w:pPr>
+    </w:p>
+    <w:p>
+      <w:pPr>
+        <w:pStyle w:val="Corpotesto"/>
+        <w:spacing w:before="1"/>
+        <w:ind w:left="6454"/>
+      </w:pPr>
+    </w:p>
+    <w:p>
+      <w:pPr>
+        <w:pStyle w:val="Corpotesto"/>
+        <w:spacing w:before="1"/>
+        <w:ind w:left="6454"/>
+      </w:pPr>
+    </w:p>
+    <w:p>
+      <w:pPr>
+        <w:pStyle w:val="Corpotesto"/>
+        <w:spacing w:before="1"/>
+        <w:ind w:left="6454"/>
+      </w:pPr>
+      <w:r>
+        <w:t>per</w:t>
+      </w:r>
+      <w:r>
+        <w:rPr>
+          <w:spacing w:val="-4"/>
+        </w:rPr>
+        <w:t xml:space="preserve"> </w:t>
+      </w:r>
+      <w:proofErr w:type="spellStart"/>
+      <w:r>
+        <w:t>adArte</w:t>
+      </w:r>
+      <w:proofErr w:type="spellEnd"/>
+      <w:r>
+        <w:rPr>
+          <w:spacing w:val="-3"/>
+        </w:rPr>
+        <w:t xml:space="preserve"> </w:t>
+      </w:r>
+      <w:proofErr w:type="spellStart"/>
+      <w:r>
+        <w:t>srl</w:t>
+      </w:r>
+      <w:proofErr w:type="spellEnd"/>
+      <w:r>
+        <w:rPr>
+          <w:spacing w:val="-4"/>
+        </w:rPr>
+        <w:t xml:space="preserve"> </w:t>
+      </w:r>
+      <w:r>
+        <w:t>dott.</w:t>
+      </w:r>
       <w:r>
         <w:rPr>
           <w:spacing w:val="-2"/>
         </w:rPr>
-        <w:t>CONCLUSIONI</w:t>
-      </w:r>
-      <w:bookmarkEnd w:id="5"/>
-    </w:p>
-    <w:p>
-      <w:pPr>
-        <w:pStyle w:val="Corpotesto"/>
-        <w:spacing w:before="1"/>
-        <w:ind w:left="6454"/>
-      </w:pPr>
-    </w:p>
-    <w:p>
-      <w:pPr>
-        <w:pStyle w:val="Corpotesto"/>
-        <w:spacing w:before="1"/>
-        <w:ind w:left="6454"/>
-      </w:pPr>
-    </w:p>
-    <w:p>
-      <w:pPr>
-        <w:pStyle w:val="Corpotesto"/>
-        <w:spacing w:before="1"/>
-        <w:ind w:left="6454"/>
-      </w:pPr>
-    </w:p>
-    <w:p>
-      <w:pPr>
-        <w:pStyle w:val="Corpotesto"/>
-        <w:spacing w:before="1"/>
-        <w:ind w:left="6454"/>
-      </w:pPr>
-    </w:p>
-    <w:p>
-      <w:pPr>
-        <w:pStyle w:val="Corpotesto"/>
-        <w:spacing w:before="1"/>
-        <w:ind w:left="6454"/>
-      </w:pPr>
-    </w:p>
-    <w:p>
-      <w:pPr>
-        <w:pStyle w:val="Corpotesto"/>
-        <w:spacing w:before="1"/>
-        <w:ind w:left="6454"/>
-      </w:pPr>
-    </w:p>
-    <w:p>
-      <w:pPr>
-        <w:pStyle w:val="Corpotesto"/>
-        <w:spacing w:before="1"/>
-        <w:ind w:left="6454"/>
-      </w:pPr>
-    </w:p>
-    <w:p>
-      <w:pPr>
-        <w:pStyle w:val="Corpotesto"/>
-        <w:spacing w:before="1"/>
-        <w:ind w:left="6454"/>
-      </w:pPr>
-    </w:p>
-    <w:p>
-      <w:pPr>
-        <w:pStyle w:val="Corpotesto"/>
-        <w:spacing w:before="1"/>
-        <w:ind w:left="6454"/>
-      </w:pPr>
-    </w:p>
-    <w:p>
-      <w:pPr>
-        <w:pStyle w:val="Corpotesto"/>
-        <w:spacing w:before="1"/>
-        <w:ind w:left="6454"/>
-      </w:pPr>
-    </w:p>
-    <w:p>
-      <w:pPr>
-        <w:pStyle w:val="Corpotesto"/>
-        <w:spacing w:before="1"/>
-        <w:ind w:left="6454"/>
-      </w:pPr>
-    </w:p>
-    <w:p>
-      <w:pPr>
-        <w:pStyle w:val="Corpotesto"/>
-        <w:spacing w:before="1"/>
-        <w:ind w:left="6454"/>
-      </w:pPr>
-    </w:p>
-    <w:p>
-      <w:pPr>
-        <w:pStyle w:val="Corpotesto"/>
-        <w:spacing w:before="1"/>
-        <w:ind w:left="6454"/>
-      </w:pPr>
-    </w:p>
-    <w:p>
-      <w:pPr>
-        <w:pStyle w:val="Corpotesto"/>
-        <w:spacing w:before="1"/>
-        <w:ind w:left="6454"/>
-      </w:pPr>
-    </w:p>
-    <w:p>
-      <w:pPr>
-        <w:pStyle w:val="Corpotesto"/>
-        <w:spacing w:before="1"/>
-        <w:ind w:left="6454"/>
-      </w:pPr>
-    </w:p>
-    <w:p>
-      <w:pPr>
-        <w:pStyle w:val="Corpotesto"/>
-        <w:spacing w:before="1"/>
-        <w:ind w:left="6454"/>
-      </w:pPr>
-    </w:p>
-    <w:p>
-      <w:pPr>
-        <w:pStyle w:val="Corpotesto"/>
-        <w:spacing w:before="1"/>
-        <w:ind w:left="6454"/>
-      </w:pPr>
-    </w:p>
-    <w:p>
-      <w:pPr>
-        <w:pStyle w:val="Corpotesto"/>
-        <w:spacing w:before="1"/>
-        <w:ind w:left="6454"/>
-      </w:pPr>
-    </w:p>
-    <w:p>
-      <w:pPr>
-        <w:pStyle w:val="Corpotesto"/>
-        <w:spacing w:before="1"/>
-        <w:ind w:left="6454"/>
-      </w:pPr>
-    </w:p>
-    <w:p>
-      <w:pPr>
-        <w:pStyle w:val="Corpotesto"/>
-        <w:spacing w:before="1"/>
-        <w:ind w:left="6454"/>
-      </w:pPr>
-    </w:p>
-    <w:p>
-      <w:pPr>
-        <w:pStyle w:val="Corpotesto"/>
-        <w:spacing w:before="1"/>
-        <w:ind w:left="6454"/>
-      </w:pPr>
-    </w:p>
-    <w:p>
-      <w:pPr>
-        <w:pStyle w:val="Corpotesto"/>
-        <w:spacing w:before="1"/>
-        <w:ind w:left="6454"/>
-      </w:pPr>
-    </w:p>
-    <w:p>
-      <w:pPr>
-        <w:pStyle w:val="Corpotesto"/>
-        <w:spacing w:before="1"/>
-        <w:ind w:left="6454"/>
-      </w:pPr>
-    </w:p>
-    <w:p>
-      <w:pPr>
-        <w:pStyle w:val="Corpotesto"/>
-        <w:spacing w:before="1"/>
-        <w:ind w:left="6454"/>
-      </w:pPr>
-    </w:p>
-    <w:p>
-      <w:pPr>
-        <w:pStyle w:val="Corpotesto"/>
-        <w:spacing w:before="1"/>
-        <w:ind w:left="6454"/>
-      </w:pPr>
-    </w:p>
-    <w:p>
-      <w:pPr>
-        <w:pStyle w:val="Corpotesto"/>
-        <w:spacing w:before="1"/>
-        <w:ind w:left="6454"/>
-      </w:pPr>
-    </w:p>
-    <w:p>
-      <w:pPr>
-        <w:pStyle w:val="Corpotesto"/>
-        <w:spacing w:before="1"/>
-        <w:ind w:left="6454"/>
-      </w:pPr>
-    </w:p>
-    <w:p>
-      <w:pPr>
-        <w:pStyle w:val="Corpotesto"/>
-        <w:spacing w:before="1"/>
-        <w:ind w:left="6454"/>
-      </w:pPr>
-    </w:p>
-    <w:p>
-      <w:pPr>
-        <w:pStyle w:val="Corpotesto"/>
-        <w:spacing w:before="1"/>
-        <w:ind w:left="6454"/>
-      </w:pPr>
-    </w:p>
-    <w:p>
-      <w:pPr>
-        <w:pStyle w:val="Corpotesto"/>
-        <w:spacing w:before="1"/>
-        <w:ind w:left="6454"/>
-      </w:pPr>
-    </w:p>
-    <w:p>
-      <w:pPr>
-        <w:pStyle w:val="Corpotesto"/>
-        <w:spacing w:before="1"/>
-        <w:ind w:left="6454"/>
-      </w:pPr>
-    </w:p>
-    <w:p>
-      <w:pPr>
-        <w:pStyle w:val="Corpotesto"/>
-        <w:spacing w:before="1"/>
-        <w:ind w:left="6454"/>
-      </w:pPr>
-    </w:p>
-    <w:p>
-      <w:pPr>
-        <w:pStyle w:val="Corpotesto"/>
-        <w:spacing w:before="1"/>
-        <w:ind w:left="6454"/>
-      </w:pPr>
-    </w:p>
-    <w:p>
-      <w:pPr>
-        <w:pStyle w:val="Corpotesto"/>
-        <w:spacing w:before="1"/>
-        <w:ind w:left="6454"/>
-      </w:pPr>
-    </w:p>
-    <w:p>
-      <w:pPr>
-        <w:pStyle w:val="Corpotesto"/>
-        <w:spacing w:before="1"/>
-        <w:ind w:left="6454"/>
-      </w:pPr>
-    </w:p>
-    <w:p>
-      <w:pPr>
-        <w:pStyle w:val="Corpotesto"/>
-        <w:spacing w:before="1"/>
-        <w:ind w:left="6454"/>
-      </w:pPr>
-    </w:p>
-    <w:p>
-      <w:pPr>
-        <w:pStyle w:val="Corpotesto"/>
-        <w:spacing w:before="1"/>
-        <w:ind w:left="6454"/>
-      </w:pPr>
-      <w:r>
-        <w:t>per</w:t>
-      </w:r>
-      <w:r>
-        <w:rPr>
-          <w:spacing w:val="-4"/>
-        </w:rPr>
         <w:t xml:space="preserve"> </w:t>
       </w:r>
-      <w:proofErr w:type="spellStart"/>
-      <w:r>
-        <w:t>adArte</w:t>
-      </w:r>
-      <w:proofErr w:type="spellEnd"/>
-      <w:r>
-        <w:rPr>
-          <w:spacing w:val="-3"/>
-        </w:rPr>
-        <w:t xml:space="preserve"> </w:t>
-      </w:r>
-      <w:proofErr w:type="spellStart"/>
-      <w:r>
-        <w:t>srl</w:t>
-      </w:r>
-      <w:proofErr w:type="spellEnd"/>
-      <w:r>
-        <w:rPr>
-          <w:spacing w:val="-4"/>
-        </w:rPr>
-        <w:t xml:space="preserve"> </w:t>
-      </w:r>
-      <w:r>
-        <w:t>dott.</w:t>
-      </w:r>
-      <w:r>
-        <w:rPr>
-          <w:spacing w:val="-2"/>
-        </w:rPr>
-        <w:t xml:space="preserve"> </w:t>
-      </w:r>
     </w:p>
     <w:p>
       <w:pPr>
@@ -3983,7 +4182,7 @@
           <w:noProof/>
         </w:rPr>
         <w:drawing>
-          <wp:anchor distT="0" distB="0" distL="0" distR="0" simplePos="0" relativeHeight="251664384" behindDoc="1" locked="0" layoutInCell="1" allowOverlap="1" wp14:anchorId="2019FD80" wp14:editId="201ED312">
+          <wp:anchor distT="0" distB="0" distL="0" distR="0" simplePos="0" relativeHeight="251664384" behindDoc="1" locked="0" layoutInCell="1" allowOverlap="1" wp14:anchorId="46FCDE5E" wp14:editId="6DEBA38C">
             <wp:simplePos x="0" y="0"/>
             <wp:positionH relativeFrom="page">
               <wp:posOffset>4571893</wp:posOffset>
@@ -4032,6 +4231,13 @@
         <w:rPr>
           <w:sz w:val="20"/>
         </w:rPr>
+      </w:pPr>
+    </w:p>
+    <w:p>
+      <w:pPr>
+        <w:rPr>
+          <w:sz w:val="20"/>
+        </w:rPr>
         <w:sectPr>
           <w:pgSz w:w="11900" w:h="16850"/>
           <w:pgMar w:top="1860" w:right="1020" w:bottom="1280" w:left="1020" w:header="868" w:footer="636" w:gutter="0"/>
@@ -4047,7 +4253,7 @@
         </w:tabs>
         <w:ind w:hanging="402"/>
       </w:pPr>
-      <w:bookmarkStart w:id="6" w:name="_Toc178831405"/>
+      <w:bookmarkStart w:id="4" w:name="_Toc178849327"/>
       <w:r>
         <w:rPr>
           <w:spacing w:val="-2"/>
@@ -4055,7 +4261,7 @@
         <w:lastRenderedPageBreak/>
         <w:t>ALLEGATI</w:t>
       </w:r>
-      <w:bookmarkEnd w:id="6"/>
+      <w:bookmarkEnd w:id="4"/>
     </w:p>
     <w:p>
       <w:pPr>
@@ -4063,13 +4269,17 @@
         <w:spacing w:before="328"/>
         <w:ind w:right="8028"/>
       </w:pPr>
-      <w:bookmarkStart w:id="7" w:name="Elenco_US"/>
-      <w:bookmarkStart w:id="8" w:name="Elenco_tavole"/>
-      <w:bookmarkStart w:id="9" w:name="_Toc178831406"/>
+      <w:bookmarkStart w:id="5" w:name="Elenco_US"/>
+      <w:bookmarkStart w:id="6" w:name="Elenco_tavole"/>
+      <w:bookmarkStart w:id="7" w:name="_Toc178849328"/>
+      <w:bookmarkEnd w:id="5"/>
+      <w:bookmarkEnd w:id="6"/>
+      <w:r>
+        <w:t>Elenco US</w:t>
+      </w:r>
       <w:bookmarkEnd w:id="7"/>
-      <w:bookmarkEnd w:id="8"/>
-      <w:r>
-        <w:t xml:space="preserve">Elenco US </w:t>
+      <w:r>
+        <w:t xml:space="preserve"> </w:t>
       </w:r>
     </w:p>
     <w:p>
@@ -4078,6 +4288,7 @@
         <w:spacing w:before="328"/>
         <w:ind w:right="8028"/>
       </w:pPr>
+      <w:bookmarkStart w:id="8" w:name="_Toc178849329"/>
       <w:r>
         <w:t>Elenco</w:t>
       </w:r>
@@ -4090,7 +4301,7 @@
       <w:r>
         <w:t>tavole</w:t>
       </w:r>
-      <w:bookmarkEnd w:id="9"/>
+      <w:bookmarkEnd w:id="8"/>
     </w:p>
     <w:p>
       <w:pPr>
@@ -4098,76 +4309,76 @@
         <w:spacing w:before="327" w:line="446" w:lineRule="auto"/>
         <w:ind w:right="8439"/>
       </w:pPr>
-      <w:bookmarkStart w:id="10" w:name="Schede_US"/>
-      <w:bookmarkStart w:id="11" w:name="_Toc178831407"/>
+      <w:bookmarkStart w:id="9" w:name="Schede_US"/>
+      <w:bookmarkStart w:id="10" w:name="_Toc178849330"/>
+      <w:bookmarkEnd w:id="9"/>
+      <w:r>
+        <w:t>Schede</w:t>
+      </w:r>
+      <w:r>
+        <w:rPr>
+          <w:spacing w:val="-16"/>
+        </w:rPr>
+        <w:t xml:space="preserve"> </w:t>
+      </w:r>
+      <w:r>
+        <w:t xml:space="preserve">US </w:t>
+      </w:r>
+      <w:bookmarkStart w:id="11" w:name="Matrix"/>
+      <w:bookmarkEnd w:id="11"/>
+      <w:r>
+        <w:rPr>
+          <w:spacing w:val="-2"/>
+        </w:rPr>
+        <w:t>Matrix</w:t>
+      </w:r>
       <w:bookmarkEnd w:id="10"/>
-      <w:r>
-        <w:t>Schede</w:t>
-      </w:r>
-      <w:r>
-        <w:rPr>
-          <w:spacing w:val="-16"/>
-        </w:rPr>
-        <w:t xml:space="preserve"> </w:t>
-      </w:r>
-      <w:r>
-        <w:t xml:space="preserve">US </w:t>
-      </w:r>
-      <w:bookmarkStart w:id="12" w:name="Matrix"/>
-      <w:bookmarkEnd w:id="12"/>
-      <w:r>
-        <w:rPr>
-          <w:spacing w:val="-2"/>
-        </w:rPr>
-        <w:t>Matrix</w:t>
-      </w:r>
-      <w:bookmarkEnd w:id="11"/>
     </w:p>
     <w:p>
       <w:pPr>
         <w:pStyle w:val="Titolo3"/>
         <w:spacing w:before="45" w:line="328" w:lineRule="exact"/>
       </w:pPr>
-      <w:bookmarkStart w:id="13" w:name="Tavole"/>
-      <w:bookmarkStart w:id="14" w:name="Report_archeoDB"/>
-      <w:bookmarkStart w:id="15" w:name="_Toc178831408"/>
+      <w:bookmarkStart w:id="12" w:name="Tavole"/>
+      <w:bookmarkStart w:id="13" w:name="Report_archeoDB"/>
+      <w:bookmarkStart w:id="14" w:name="_Toc178849331"/>
+      <w:bookmarkEnd w:id="12"/>
       <w:bookmarkEnd w:id="13"/>
+      <w:r>
+        <w:rPr>
+          <w:spacing w:val="-2"/>
+        </w:rPr>
+        <w:t>Tavole</w:t>
+      </w:r>
       <w:bookmarkEnd w:id="14"/>
+    </w:p>
+    <w:p>
+      <w:pPr>
+        <w:pStyle w:val="Titolo3"/>
+      </w:pPr>
+    </w:p>
+    <w:p>
+      <w:pPr>
+        <w:pStyle w:val="Titolo3"/>
+      </w:pPr>
+      <w:bookmarkStart w:id="15" w:name="_Toc178849332"/>
+      <w:r>
+        <w:t>Report</w:t>
+      </w:r>
+      <w:r>
+        <w:rPr>
+          <w:spacing w:val="-4"/>
+        </w:rPr>
+        <w:t xml:space="preserve"> </w:t>
+      </w:r>
+      <w:proofErr w:type="spellStart"/>
       <w:r>
         <w:rPr>
           <w:spacing w:val="-2"/>
         </w:rPr>
-        <w:t>Tavole</w:t>
+        <w:t>archeoDB</w:t>
       </w:r>
       <w:bookmarkEnd w:id="15"/>
-    </w:p>
-    <w:p>
-      <w:pPr>
-        <w:pStyle w:val="Titolo3"/>
-      </w:pPr>
-      <w:bookmarkStart w:id="16" w:name="_Toc178831409"/>
-    </w:p>
-    <w:p>
-      <w:pPr>
-        <w:pStyle w:val="Titolo3"/>
-      </w:pPr>
-      <w:r>
-        <w:t>Report</w:t>
-      </w:r>
-      <w:r>
-        <w:rPr>
-          <w:spacing w:val="-4"/>
-        </w:rPr>
-        <w:t xml:space="preserve"> </w:t>
-      </w:r>
-      <w:proofErr w:type="spellStart"/>
-      <w:r>
-        <w:rPr>
-          <w:spacing w:val="-2"/>
-        </w:rPr>
-        <w:t>archeoDB</w:t>
-      </w:r>
-      <w:bookmarkEnd w:id="16"/>
       <w:proofErr w:type="spellEnd"/>
     </w:p>
     <w:sectPr>
@@ -4215,7 +4426,7 @@
       <mc:AlternateContent>
         <mc:Choice Requires="wps">
           <w:drawing>
-            <wp:anchor distT="0" distB="0" distL="0" distR="0" simplePos="0" relativeHeight="487416320" behindDoc="1" locked="0" layoutInCell="1" allowOverlap="1" wp14:anchorId="41ADFEE8" wp14:editId="4B18DB94">
+            <wp:anchor distT="0" distB="0" distL="0" distR="0" simplePos="0" relativeHeight="487416320" behindDoc="1" locked="0" layoutInCell="1" allowOverlap="1" wp14:anchorId="14962E1E" wp14:editId="6073EDEB">
               <wp:simplePos x="0" y="0"/>
               <wp:positionH relativeFrom="page">
                 <wp:posOffset>6715759</wp:posOffset>
@@ -4368,7 +4579,7 @@
         <w:noProof/>
       </w:rPr>
       <w:drawing>
-        <wp:anchor distT="0" distB="0" distL="0" distR="0" simplePos="0" relativeHeight="487417344" behindDoc="1" locked="0" layoutInCell="1" allowOverlap="1" wp14:anchorId="41733117" wp14:editId="7B2F1CF0">
+        <wp:anchor distT="0" distB="0" distL="0" distR="0" simplePos="0" relativeHeight="487417344" behindDoc="1" locked="0" layoutInCell="1" allowOverlap="1" wp14:anchorId="412AF47B" wp14:editId="27F1E661">
           <wp:simplePos x="0" y="0"/>
           <wp:positionH relativeFrom="page">
             <wp:posOffset>744439</wp:posOffset>
@@ -4418,7 +4629,7 @@
       <mc:AlternateContent>
         <mc:Choice Requires="wps">
           <w:drawing>
-            <wp:anchor distT="0" distB="0" distL="0" distR="0" simplePos="0" relativeHeight="487417856" behindDoc="1" locked="0" layoutInCell="1" allowOverlap="1" wp14:anchorId="59761E5E" wp14:editId="2377EDAB">
+            <wp:anchor distT="0" distB="0" distL="0" distR="0" simplePos="0" relativeHeight="487417856" behindDoc="1" locked="0" layoutInCell="1" allowOverlap="1" wp14:anchorId="061FECF6" wp14:editId="11D2450E">
               <wp:simplePos x="0" y="0"/>
               <wp:positionH relativeFrom="page">
                 <wp:posOffset>1531619</wp:posOffset>
@@ -4895,7 +5106,7 @@
       <mc:AlternateContent>
         <mc:Choice Requires="wps">
           <w:drawing>
-            <wp:anchor distT="0" distB="0" distL="0" distR="0" simplePos="0" relativeHeight="487418368" behindDoc="1" locked="0" layoutInCell="1" allowOverlap="1" wp14:anchorId="4AE573B7" wp14:editId="5F950EF7">
+            <wp:anchor distT="0" distB="0" distL="0" distR="0" simplePos="0" relativeHeight="487418368" behindDoc="1" locked="0" layoutInCell="1" allowOverlap="1" wp14:anchorId="4AAFD997" wp14:editId="573B55D6">
               <wp:simplePos x="0" y="0"/>
               <wp:positionH relativeFrom="page">
                 <wp:posOffset>6715759</wp:posOffset>
@@ -5063,7 +5274,7 @@
         <w:noProof/>
       </w:rPr>
       <w:drawing>
-        <wp:anchor distT="0" distB="0" distL="0" distR="0" simplePos="0" relativeHeight="487415808" behindDoc="1" locked="0" layoutInCell="1" allowOverlap="1" wp14:anchorId="23A7EDB8" wp14:editId="7C577199">
+        <wp:anchor distT="0" distB="0" distL="0" distR="0" simplePos="0" relativeHeight="487415808" behindDoc="1" locked="0" layoutInCell="1" allowOverlap="1" wp14:anchorId="4668FC99" wp14:editId="44AF4FD3">
           <wp:simplePos x="0" y="0"/>
           <wp:positionH relativeFrom="page">
             <wp:posOffset>764540</wp:posOffset>
@@ -5125,7 +5336,7 @@
         <w:noProof/>
       </w:rPr>
       <w:drawing>
-        <wp:anchor distT="0" distB="0" distL="0" distR="0" simplePos="0" relativeHeight="487416832" behindDoc="1" locked="0" layoutInCell="1" allowOverlap="1" wp14:anchorId="13AC99AE" wp14:editId="5F9064AD">
+        <wp:anchor distT="0" distB="0" distL="0" distR="0" simplePos="0" relativeHeight="487416832" behindDoc="1" locked="0" layoutInCell="1" allowOverlap="1" wp14:anchorId="5A7B32FA" wp14:editId="435F7C28">
           <wp:simplePos x="0" y="0"/>
           <wp:positionH relativeFrom="page">
             <wp:posOffset>764540</wp:posOffset>
@@ -5185,7 +5396,6 @@
       <w:lvlJc w:val="left"/>
       <w:pPr>
         <w:ind w:left="325" w:hanging="210"/>
-        <w:jc w:val="left"/>
       </w:pPr>
       <w:rPr>
         <w:rFonts w:ascii="Cambria" w:eastAsia="Cambria" w:hAnsi="Cambria" w:cs="Cambria" w:hint="default"/>
@@ -5308,7 +5518,6 @@
       <w:lvlJc w:val="left"/>
       <w:pPr>
         <w:ind w:left="573" w:hanging="289"/>
-        <w:jc w:val="left"/>
       </w:pPr>
       <w:rPr>
         <w:rFonts w:ascii="Cambria" w:eastAsia="Cambria" w:hAnsi="Cambria" w:cs="Cambria" w:hint="default"/>
@@ -5330,7 +5539,6 @@
       <w:lvlJc w:val="left"/>
       <w:pPr>
         <w:ind w:left="172" w:hanging="340"/>
-        <w:jc w:val="left"/>
       </w:pPr>
       <w:rPr>
         <w:rFonts w:ascii="Cambria" w:eastAsia="Cambria" w:hAnsi="Cambria" w:cs="Cambria" w:hint="default"/>
@@ -5531,7 +5739,6 @@
       <w:lvlJc w:val="left"/>
       <w:pPr>
         <w:ind w:left="404" w:hanging="289"/>
-        <w:jc w:val="left"/>
       </w:pPr>
       <w:rPr>
         <w:rFonts w:ascii="Cambria" w:eastAsia="Cambria" w:hAnsi="Cambria" w:cs="Cambria" w:hint="default"/>
@@ -5553,7 +5760,6 @@
       <w:lvlJc w:val="left"/>
       <w:pPr>
         <w:ind w:left="456" w:hanging="340"/>
-        <w:jc w:val="left"/>
       </w:pPr>
       <w:rPr>
         <w:rFonts w:ascii="Cambria" w:eastAsia="Cambria" w:hAnsi="Cambria" w:cs="Cambria" w:hint="default"/>
@@ -5753,7 +5959,6 @@
       <w:lvlJc w:val="left"/>
       <w:pPr>
         <w:ind w:left="456" w:hanging="340"/>
-        <w:jc w:val="left"/>
       </w:pPr>
       <w:rPr>
         <w:rFonts w:ascii="Cambria" w:eastAsia="Cambria" w:hAnsi="Cambria" w:cs="Cambria" w:hint="default"/>
@@ -6364,6 +6569,7 @@
   <w:style w:type="character" w:default="1" w:styleId="Carpredefinitoparagrafo">
     <w:name w:val="Default Paragraph Font"/>
     <w:uiPriority w:val="1"/>
+    <w:semiHidden/>
     <w:unhideWhenUsed/>
   </w:style>
   <w:style w:type="table" w:default="1" w:styleId="Tabellanormale">

</xml_diff>

<commit_message>
Remove redundant code and optimize report generation
Removed redundant prompt instructions and unused variables in `US_USM.py`. Added functionality to save descriptions text to a file on the desktop and provided checks to manage "Area non trovata" in stratigraphic relationships. This improves code readability and functionality.
</commit_message>
<xml_diff>
--- a/resources/dbfiles/template_report_adarte.docx
+++ b/resources/dbfiles/template_report_adarte.docx
@@ -442,7 +442,7 @@
           </w:tcPr>
           <w:p>
             <w:r>
-              <w:t xml:space="preserve">Committenza:    </w:t>
+              <w:t>Committenza:</w:t>
             </w:r>
           </w:p>
         </w:tc>
@@ -456,7 +456,7 @@
           </w:tcPr>
           <w:p>
             <w:r>
-              <w:t xml:space="preserve">Direzione scientifica:    </w:t>
+              <w:t xml:space="preserve">Direzione scientifica: </w:t>
             </w:r>
           </w:p>
         </w:tc>
@@ -3224,6 +3224,20 @@
     </w:p>
     <w:p>
       <w:pPr>
+        <w:rPr>
+          <w:sz w:val="20"/>
+          <w:szCs w:val="24"/>
+        </w:rPr>
+      </w:pPr>
+      <w:r>
+        <w:rPr>
+          <w:sz w:val="20"/>
+        </w:rPr>
+        <w:br w:type="page"/>
+      </w:r>
+    </w:p>
+    <w:p>
+      <w:pPr>
         <w:pStyle w:val="Corpotesto"/>
         <w:spacing w:before="151"/>
         <w:rPr>
@@ -3234,216 +3248,7 @@
     <w:p>
       <w:pPr>
         <w:pStyle w:val="Titolo2"/>
-        <w:ind w:right="221" w:hanging="115"/>
-        <w:rPr>
-          <w:spacing w:val="-2"/>
-        </w:rPr>
-      </w:pPr>
-    </w:p>
-    <w:p>
-      <w:pPr>
-        <w:pStyle w:val="Titolo2"/>
-        <w:ind w:right="221" w:hanging="115"/>
-        <w:rPr>
-          <w:spacing w:val="-2"/>
-        </w:rPr>
-      </w:pPr>
-    </w:p>
-    <w:p>
-      <w:pPr>
-        <w:pStyle w:val="Titolo2"/>
-        <w:ind w:right="221" w:hanging="115"/>
-        <w:rPr>
-          <w:spacing w:val="-2"/>
-        </w:rPr>
-      </w:pPr>
-    </w:p>
-    <w:p>
-      <w:pPr>
-        <w:pStyle w:val="Titolo2"/>
-        <w:ind w:right="221" w:hanging="115"/>
-        <w:rPr>
-          <w:spacing w:val="-2"/>
-        </w:rPr>
-      </w:pPr>
-    </w:p>
-    <w:p>
-      <w:pPr>
-        <w:pStyle w:val="Titolo2"/>
-        <w:ind w:right="221" w:hanging="115"/>
-        <w:rPr>
-          <w:spacing w:val="-2"/>
-        </w:rPr>
-      </w:pPr>
-    </w:p>
-    <w:p>
-      <w:pPr>
-        <w:pStyle w:val="Titolo2"/>
-        <w:ind w:right="221" w:hanging="115"/>
-        <w:rPr>
-          <w:spacing w:val="-2"/>
-        </w:rPr>
-      </w:pPr>
-    </w:p>
-    <w:p>
-      <w:pPr>
-        <w:pStyle w:val="Titolo2"/>
-        <w:ind w:right="221" w:hanging="115"/>
-        <w:rPr>
-          <w:spacing w:val="-2"/>
-        </w:rPr>
-      </w:pPr>
-    </w:p>
-    <w:p>
-      <w:pPr>
-        <w:pStyle w:val="Titolo2"/>
-        <w:ind w:right="221" w:hanging="115"/>
-        <w:rPr>
-          <w:spacing w:val="-2"/>
-        </w:rPr>
-      </w:pPr>
-    </w:p>
-    <w:p>
-      <w:pPr>
-        <w:pStyle w:val="Titolo2"/>
-        <w:ind w:right="221" w:hanging="115"/>
-        <w:rPr>
-          <w:spacing w:val="-2"/>
-        </w:rPr>
-      </w:pPr>
-    </w:p>
-    <w:p>
-      <w:pPr>
-        <w:pStyle w:val="Titolo2"/>
-        <w:ind w:right="221" w:hanging="115"/>
-        <w:rPr>
-          <w:spacing w:val="-2"/>
-        </w:rPr>
-      </w:pPr>
-    </w:p>
-    <w:p>
-      <w:pPr>
-        <w:pStyle w:val="Titolo2"/>
-        <w:ind w:right="221" w:hanging="115"/>
-        <w:rPr>
-          <w:spacing w:val="-2"/>
-        </w:rPr>
-      </w:pPr>
-    </w:p>
-    <w:p>
-      <w:pPr>
-        <w:pStyle w:val="Titolo2"/>
-        <w:ind w:right="221" w:hanging="115"/>
-        <w:rPr>
-          <w:spacing w:val="-2"/>
-        </w:rPr>
-      </w:pPr>
-    </w:p>
-    <w:p>
-      <w:pPr>
-        <w:pStyle w:val="Titolo2"/>
-        <w:ind w:right="221" w:hanging="115"/>
-        <w:rPr>
-          <w:spacing w:val="-2"/>
-        </w:rPr>
-      </w:pPr>
-    </w:p>
-    <w:p>
-      <w:pPr>
-        <w:pStyle w:val="Titolo2"/>
-        <w:ind w:right="221" w:hanging="115"/>
-        <w:rPr>
-          <w:spacing w:val="-2"/>
-        </w:rPr>
-      </w:pPr>
-    </w:p>
-    <w:p>
-      <w:pPr>
-        <w:pStyle w:val="Titolo2"/>
-        <w:ind w:right="221" w:hanging="115"/>
-        <w:rPr>
-          <w:spacing w:val="-2"/>
-        </w:rPr>
-      </w:pPr>
-    </w:p>
-    <w:p>
-      <w:pPr>
-        <w:pStyle w:val="Titolo2"/>
-        <w:ind w:right="221" w:hanging="115"/>
-        <w:rPr>
-          <w:spacing w:val="-2"/>
-        </w:rPr>
-      </w:pPr>
-    </w:p>
-    <w:p>
-      <w:pPr>
-        <w:pStyle w:val="Titolo2"/>
-        <w:ind w:right="221" w:hanging="115"/>
-        <w:rPr>
-          <w:spacing w:val="-2"/>
-        </w:rPr>
-      </w:pPr>
-    </w:p>
-    <w:p>
-      <w:pPr>
-        <w:pStyle w:val="Titolo2"/>
-        <w:ind w:right="221" w:hanging="115"/>
-        <w:rPr>
-          <w:spacing w:val="-2"/>
-        </w:rPr>
-      </w:pPr>
-    </w:p>
-    <w:p>
-      <w:pPr>
-        <w:pStyle w:val="Titolo2"/>
-        <w:ind w:right="221" w:hanging="115"/>
-        <w:rPr>
-          <w:spacing w:val="-2"/>
-        </w:rPr>
-      </w:pPr>
-    </w:p>
-    <w:p>
-      <w:pPr>
-        <w:pStyle w:val="Titolo2"/>
-        <w:ind w:right="221" w:hanging="115"/>
-        <w:rPr>
-          <w:spacing w:val="-2"/>
-        </w:rPr>
-      </w:pPr>
-    </w:p>
-    <w:p>
-      <w:pPr>
-        <w:pStyle w:val="Titolo2"/>
-      </w:pPr>
-    </w:p>
-    <w:p>
-      <w:pPr>
-        <w:pStyle w:val="Titolo2"/>
-      </w:pPr>
-    </w:p>
-    <w:p>
-      <w:pPr>
-        <w:pStyle w:val="Titolo2"/>
-      </w:pPr>
-    </w:p>
-    <w:p>
-      <w:pPr>
-        <w:pStyle w:val="Titolo2"/>
-      </w:pPr>
-    </w:p>
-    <w:p>
-      <w:pPr>
-        <w:pStyle w:val="Titolo2"/>
-      </w:pPr>
-    </w:p>
-    <w:p>
-      <w:pPr>
-        <w:pStyle w:val="Titolo2"/>
-      </w:pPr>
-    </w:p>
-    <w:p>
-      <w:pPr>
-        <w:pStyle w:val="Titolo2"/>
+        <w:ind w:left="0" w:firstLine="0"/>
         <w:rPr>
           <w:b w:val="0"/>
           <w:sz w:val="18"/>

</xml_diff>